<commit_message>
add error code detail
</commit_message>
<xml_diff>
--- a/android/doc/快传技术SDK使用文档（Android版）.docx
+++ b/android/doc/快传技术SDK使用文档（Android版）.docx
@@ -21275,6 +21275,4593 @@
                 <w:rFonts w:hint="eastAsia"/>
               </w:rPr>
               <w:t>获取错误码描述</w:t>
+            </w:r>
+          </w:p>
+        </w:tc>
+      </w:tr>
+    </w:tbl>
+    <w:p>
+      <w:pPr>
+        <w:rPr>
+          <w:rFonts w:asciiTheme="minorEastAsia" w:eastAsiaTheme="minorEastAsia" w:hAnsiTheme="minorEastAsia" w:hint="eastAsia"/>
+        </w:rPr>
+      </w:pPr>
+      <w:r>
+        <w:rPr>
+          <w:rFonts w:asciiTheme="minorEastAsia" w:eastAsiaTheme="minorEastAsia" w:hAnsiTheme="minorEastAsia" w:hint="eastAsia"/>
+        </w:rPr>
+        <w:t>错误码：</w:t>
+      </w:r>
+    </w:p>
+    <w:tbl>
+      <w:tblPr>
+        <w:tblW w:w="7060" w:type="dxa"/>
+        <w:tblInd w:w="97" w:type="dxa"/>
+        <w:tblLook w:val="04A0"/>
+      </w:tblPr>
+      <w:tblGrid>
+        <w:gridCol w:w="1460"/>
+        <w:gridCol w:w="5600"/>
+      </w:tblGrid>
+      <w:tr>
+        <w:trPr>
+          <w:trHeight w:val="270"/>
+        </w:trPr>
+        <w:tc>
+          <w:tcPr>
+            <w:tcW w:w="1460" w:type="dxa"/>
+            <w:tcBorders>
+              <w:top w:val="single" w:sz="4" w:space="0" w:color="auto"/>
+              <w:left w:val="single" w:sz="4" w:space="0" w:color="auto"/>
+              <w:bottom w:val="single" w:sz="4" w:space="0" w:color="auto"/>
+              <w:right w:val="single" w:sz="4" w:space="0" w:color="auto"/>
+            </w:tcBorders>
+            <w:shd w:val="clear" w:color="auto" w:fill="auto"/>
+            <w:noWrap/>
+            <w:vAlign w:val="center"/>
+            <w:hideMark/>
+          </w:tcPr>
+          <w:p>
+            <w:pPr>
+              <w:widowControl/>
+              <w:jc w:val="center"/>
+              <w:rPr>
+                <w:rFonts w:ascii="宋体" w:hAnsi="宋体" w:cs="宋体"/>
+                <w:color w:val="000000"/>
+                <w:kern w:val="0"/>
+                <w:sz w:val="22"/>
+                <w:szCs w:val="22"/>
+              </w:rPr>
+            </w:pPr>
+            <w:r>
+              <w:rPr>
+                <w:rFonts w:ascii="宋体" w:hAnsi="宋体" w:cs="宋体" w:hint="eastAsia"/>
+                <w:color w:val="000000"/>
+                <w:kern w:val="0"/>
+                <w:sz w:val="22"/>
+                <w:szCs w:val="22"/>
+              </w:rPr>
+              <w:t>300210</w:t>
+            </w:r>
+          </w:p>
+        </w:tc>
+        <w:tc>
+          <w:tcPr>
+            <w:tcW w:w="5600" w:type="dxa"/>
+            <w:tcBorders>
+              <w:top w:val="single" w:sz="4" w:space="0" w:color="auto"/>
+              <w:left w:val="nil"/>
+              <w:bottom w:val="single" w:sz="4" w:space="0" w:color="auto"/>
+              <w:right w:val="single" w:sz="4" w:space="0" w:color="auto"/>
+            </w:tcBorders>
+            <w:shd w:val="clear" w:color="auto" w:fill="auto"/>
+            <w:noWrap/>
+            <w:vAlign w:val="center"/>
+            <w:hideMark/>
+          </w:tcPr>
+          <w:p>
+            <w:pPr>
+              <w:widowControl/>
+              <w:jc w:val="left"/>
+              <w:rPr>
+                <w:rFonts w:ascii="宋体" w:hAnsi="宋体" w:cs="宋体"/>
+                <w:color w:val="000000"/>
+                <w:kern w:val="0"/>
+                <w:sz w:val="22"/>
+                <w:szCs w:val="22"/>
+              </w:rPr>
+            </w:pPr>
+            <w:r>
+              <w:rPr>
+                <w:rFonts w:ascii="宋体" w:hAnsi="宋体" w:cs="宋体" w:hint="eastAsia"/>
+                <w:color w:val="000000"/>
+                <w:kern w:val="0"/>
+                <w:sz w:val="22"/>
+                <w:szCs w:val="22"/>
+              </w:rPr>
+              <w:t>VOIP服务器错误(媒体协商失败)</w:t>
+            </w:r>
+          </w:p>
+        </w:tc>
+      </w:tr>
+      <w:tr>
+        <w:trPr>
+          <w:trHeight w:val="270"/>
+        </w:trPr>
+        <w:tc>
+          <w:tcPr>
+            <w:tcW w:w="1460" w:type="dxa"/>
+            <w:tcBorders>
+              <w:top w:val="nil"/>
+              <w:left w:val="single" w:sz="4" w:space="0" w:color="auto"/>
+              <w:bottom w:val="single" w:sz="4" w:space="0" w:color="auto"/>
+              <w:right w:val="single" w:sz="4" w:space="0" w:color="auto"/>
+            </w:tcBorders>
+            <w:shd w:val="clear" w:color="auto" w:fill="auto"/>
+            <w:noWrap/>
+            <w:vAlign w:val="center"/>
+            <w:hideMark/>
+          </w:tcPr>
+          <w:p>
+            <w:pPr>
+              <w:widowControl/>
+              <w:jc w:val="center"/>
+              <w:rPr>
+                <w:rFonts w:ascii="宋体" w:hAnsi="宋体" w:cs="宋体"/>
+                <w:color w:val="000000"/>
+                <w:kern w:val="0"/>
+                <w:sz w:val="22"/>
+                <w:szCs w:val="22"/>
+              </w:rPr>
+            </w:pPr>
+            <w:r>
+              <w:rPr>
+                <w:rFonts w:ascii="宋体" w:hAnsi="宋体" w:cs="宋体" w:hint="eastAsia"/>
+                <w:color w:val="000000"/>
+                <w:kern w:val="0"/>
+                <w:sz w:val="22"/>
+                <w:szCs w:val="22"/>
+              </w:rPr>
+              <w:t>300211</w:t>
+            </w:r>
+          </w:p>
+        </w:tc>
+        <w:tc>
+          <w:tcPr>
+            <w:tcW w:w="5600" w:type="dxa"/>
+            <w:tcBorders>
+              <w:top w:val="nil"/>
+              <w:left w:val="nil"/>
+              <w:bottom w:val="single" w:sz="4" w:space="0" w:color="auto"/>
+              <w:right w:val="single" w:sz="4" w:space="0" w:color="auto"/>
+            </w:tcBorders>
+            <w:shd w:val="clear" w:color="auto" w:fill="auto"/>
+            <w:noWrap/>
+            <w:vAlign w:val="center"/>
+            <w:hideMark/>
+          </w:tcPr>
+          <w:p>
+            <w:pPr>
+              <w:widowControl/>
+              <w:jc w:val="left"/>
+              <w:rPr>
+                <w:rFonts w:ascii="宋体" w:hAnsi="宋体" w:cs="宋体"/>
+                <w:color w:val="000000"/>
+                <w:kern w:val="0"/>
+                <w:sz w:val="22"/>
+                <w:szCs w:val="22"/>
+              </w:rPr>
+            </w:pPr>
+            <w:r>
+              <w:rPr>
+                <w:rFonts w:ascii="宋体" w:hAnsi="宋体" w:cs="宋体" w:hint="eastAsia"/>
+                <w:color w:val="000000"/>
+                <w:kern w:val="0"/>
+                <w:sz w:val="22"/>
+                <w:szCs w:val="22"/>
+              </w:rPr>
+              <w:t>余额不足</w:t>
+            </w:r>
+          </w:p>
+        </w:tc>
+      </w:tr>
+      <w:tr>
+        <w:trPr>
+          <w:trHeight w:val="270"/>
+        </w:trPr>
+        <w:tc>
+          <w:tcPr>
+            <w:tcW w:w="1460" w:type="dxa"/>
+            <w:tcBorders>
+              <w:top w:val="nil"/>
+              <w:left w:val="single" w:sz="4" w:space="0" w:color="auto"/>
+              <w:bottom w:val="single" w:sz="4" w:space="0" w:color="auto"/>
+              <w:right w:val="single" w:sz="4" w:space="0" w:color="auto"/>
+            </w:tcBorders>
+            <w:shd w:val="clear" w:color="auto" w:fill="auto"/>
+            <w:noWrap/>
+            <w:vAlign w:val="center"/>
+            <w:hideMark/>
+          </w:tcPr>
+          <w:p>
+            <w:pPr>
+              <w:widowControl/>
+              <w:jc w:val="center"/>
+              <w:rPr>
+                <w:rFonts w:ascii="宋体" w:hAnsi="宋体" w:cs="宋体"/>
+                <w:color w:val="000000"/>
+                <w:kern w:val="0"/>
+                <w:sz w:val="22"/>
+                <w:szCs w:val="22"/>
+              </w:rPr>
+            </w:pPr>
+            <w:r>
+              <w:rPr>
+                <w:rFonts w:ascii="宋体" w:hAnsi="宋体" w:cs="宋体" w:hint="eastAsia"/>
+                <w:color w:val="000000"/>
+                <w:kern w:val="0"/>
+                <w:sz w:val="22"/>
+                <w:szCs w:val="22"/>
+              </w:rPr>
+              <w:t>300212</w:t>
+            </w:r>
+          </w:p>
+        </w:tc>
+        <w:tc>
+          <w:tcPr>
+            <w:tcW w:w="5600" w:type="dxa"/>
+            <w:tcBorders>
+              <w:top w:val="nil"/>
+              <w:left w:val="nil"/>
+              <w:bottom w:val="single" w:sz="4" w:space="0" w:color="auto"/>
+              <w:right w:val="single" w:sz="4" w:space="0" w:color="auto"/>
+            </w:tcBorders>
+            <w:shd w:val="clear" w:color="auto" w:fill="auto"/>
+            <w:noWrap/>
+            <w:vAlign w:val="center"/>
+            <w:hideMark/>
+          </w:tcPr>
+          <w:p>
+            <w:pPr>
+              <w:widowControl/>
+              <w:jc w:val="left"/>
+              <w:rPr>
+                <w:rFonts w:ascii="宋体" w:hAnsi="宋体" w:cs="宋体"/>
+                <w:color w:val="000000"/>
+                <w:kern w:val="0"/>
+                <w:sz w:val="22"/>
+                <w:szCs w:val="22"/>
+              </w:rPr>
+            </w:pPr>
+            <w:r>
+              <w:rPr>
+                <w:rFonts w:ascii="宋体" w:hAnsi="宋体" w:cs="宋体" w:hint="eastAsia"/>
+                <w:color w:val="000000"/>
+                <w:kern w:val="0"/>
+                <w:sz w:val="22"/>
+                <w:szCs w:val="22"/>
+              </w:rPr>
+              <w:t>对方正忙</w:t>
+            </w:r>
+          </w:p>
+        </w:tc>
+      </w:tr>
+      <w:tr>
+        <w:trPr>
+          <w:trHeight w:val="270"/>
+        </w:trPr>
+        <w:tc>
+          <w:tcPr>
+            <w:tcW w:w="1460" w:type="dxa"/>
+            <w:tcBorders>
+              <w:top w:val="nil"/>
+              <w:left w:val="single" w:sz="4" w:space="0" w:color="auto"/>
+              <w:bottom w:val="single" w:sz="4" w:space="0" w:color="auto"/>
+              <w:right w:val="single" w:sz="4" w:space="0" w:color="auto"/>
+            </w:tcBorders>
+            <w:shd w:val="clear" w:color="auto" w:fill="auto"/>
+            <w:noWrap/>
+            <w:vAlign w:val="center"/>
+            <w:hideMark/>
+          </w:tcPr>
+          <w:p>
+            <w:pPr>
+              <w:widowControl/>
+              <w:jc w:val="center"/>
+              <w:rPr>
+                <w:rFonts w:ascii="宋体" w:hAnsi="宋体" w:cs="宋体"/>
+                <w:color w:val="000000"/>
+                <w:kern w:val="0"/>
+                <w:sz w:val="22"/>
+                <w:szCs w:val="22"/>
+              </w:rPr>
+            </w:pPr>
+            <w:r>
+              <w:rPr>
+                <w:rFonts w:ascii="宋体" w:hAnsi="宋体" w:cs="宋体" w:hint="eastAsia"/>
+                <w:color w:val="000000"/>
+                <w:kern w:val="0"/>
+                <w:sz w:val="22"/>
+                <w:szCs w:val="22"/>
+              </w:rPr>
+              <w:t>300213</w:t>
+            </w:r>
+          </w:p>
+        </w:tc>
+        <w:tc>
+          <w:tcPr>
+            <w:tcW w:w="5600" w:type="dxa"/>
+            <w:tcBorders>
+              <w:top w:val="nil"/>
+              <w:left w:val="nil"/>
+              <w:bottom w:val="single" w:sz="4" w:space="0" w:color="auto"/>
+              <w:right w:val="single" w:sz="4" w:space="0" w:color="auto"/>
+            </w:tcBorders>
+            <w:shd w:val="clear" w:color="auto" w:fill="auto"/>
+            <w:noWrap/>
+            <w:vAlign w:val="center"/>
+            <w:hideMark/>
+          </w:tcPr>
+          <w:p>
+            <w:pPr>
+              <w:widowControl/>
+              <w:jc w:val="left"/>
+              <w:rPr>
+                <w:rFonts w:ascii="宋体" w:hAnsi="宋体" w:cs="宋体"/>
+                <w:color w:val="000000"/>
+                <w:kern w:val="0"/>
+                <w:sz w:val="22"/>
+                <w:szCs w:val="22"/>
+              </w:rPr>
+            </w:pPr>
+            <w:r>
+              <w:rPr>
+                <w:rFonts w:ascii="宋体" w:hAnsi="宋体" w:cs="宋体" w:hint="eastAsia"/>
+                <w:color w:val="000000"/>
+                <w:kern w:val="0"/>
+                <w:sz w:val="22"/>
+                <w:szCs w:val="22"/>
+              </w:rPr>
+              <w:t>对方拒绝接听</w:t>
+            </w:r>
+          </w:p>
+        </w:tc>
+      </w:tr>
+      <w:tr>
+        <w:trPr>
+          <w:trHeight w:val="270"/>
+        </w:trPr>
+        <w:tc>
+          <w:tcPr>
+            <w:tcW w:w="1460" w:type="dxa"/>
+            <w:tcBorders>
+              <w:top w:val="nil"/>
+              <w:left w:val="single" w:sz="4" w:space="0" w:color="auto"/>
+              <w:bottom w:val="single" w:sz="4" w:space="0" w:color="auto"/>
+              <w:right w:val="single" w:sz="4" w:space="0" w:color="auto"/>
+            </w:tcBorders>
+            <w:shd w:val="clear" w:color="auto" w:fill="auto"/>
+            <w:noWrap/>
+            <w:vAlign w:val="center"/>
+            <w:hideMark/>
+          </w:tcPr>
+          <w:p>
+            <w:pPr>
+              <w:widowControl/>
+              <w:jc w:val="center"/>
+              <w:rPr>
+                <w:rFonts w:ascii="宋体" w:hAnsi="宋体" w:cs="宋体"/>
+                <w:color w:val="000000"/>
+                <w:kern w:val="0"/>
+                <w:sz w:val="22"/>
+                <w:szCs w:val="22"/>
+              </w:rPr>
+            </w:pPr>
+            <w:r>
+              <w:rPr>
+                <w:rFonts w:ascii="宋体" w:hAnsi="宋体" w:cs="宋体" w:hint="eastAsia"/>
+                <w:color w:val="000000"/>
+                <w:kern w:val="0"/>
+                <w:sz w:val="22"/>
+                <w:szCs w:val="22"/>
+              </w:rPr>
+              <w:t>300248</w:t>
+            </w:r>
+          </w:p>
+        </w:tc>
+        <w:tc>
+          <w:tcPr>
+            <w:tcW w:w="5600" w:type="dxa"/>
+            <w:tcBorders>
+              <w:top w:val="nil"/>
+              <w:left w:val="nil"/>
+              <w:bottom w:val="single" w:sz="4" w:space="0" w:color="auto"/>
+              <w:right w:val="single" w:sz="4" w:space="0" w:color="auto"/>
+            </w:tcBorders>
+            <w:shd w:val="clear" w:color="auto" w:fill="auto"/>
+            <w:noWrap/>
+            <w:vAlign w:val="center"/>
+            <w:hideMark/>
+          </w:tcPr>
+          <w:p>
+            <w:pPr>
+              <w:widowControl/>
+              <w:jc w:val="left"/>
+              <w:rPr>
+                <w:rFonts w:ascii="宋体" w:hAnsi="宋体" w:cs="宋体"/>
+                <w:color w:val="000000"/>
+                <w:kern w:val="0"/>
+                <w:sz w:val="22"/>
+                <w:szCs w:val="22"/>
+              </w:rPr>
+            </w:pPr>
+            <w:r>
+              <w:rPr>
+                <w:rFonts w:ascii="宋体" w:hAnsi="宋体" w:cs="宋体" w:hint="eastAsia"/>
+                <w:color w:val="000000"/>
+                <w:kern w:val="0"/>
+                <w:sz w:val="22"/>
+                <w:szCs w:val="22"/>
+              </w:rPr>
+              <w:t>自己拒绝接听(新添加)</w:t>
+            </w:r>
+          </w:p>
+        </w:tc>
+      </w:tr>
+      <w:tr>
+        <w:trPr>
+          <w:trHeight w:val="270"/>
+        </w:trPr>
+        <w:tc>
+          <w:tcPr>
+            <w:tcW w:w="1460" w:type="dxa"/>
+            <w:tcBorders>
+              <w:top w:val="nil"/>
+              <w:left w:val="single" w:sz="4" w:space="0" w:color="auto"/>
+              <w:bottom w:val="single" w:sz="4" w:space="0" w:color="auto"/>
+              <w:right w:val="single" w:sz="4" w:space="0" w:color="auto"/>
+            </w:tcBorders>
+            <w:shd w:val="clear" w:color="auto" w:fill="auto"/>
+            <w:noWrap/>
+            <w:vAlign w:val="center"/>
+            <w:hideMark/>
+          </w:tcPr>
+          <w:p>
+            <w:pPr>
+              <w:widowControl/>
+              <w:jc w:val="center"/>
+              <w:rPr>
+                <w:rFonts w:ascii="宋体" w:hAnsi="宋体" w:cs="宋体"/>
+                <w:color w:val="000000"/>
+                <w:kern w:val="0"/>
+                <w:sz w:val="22"/>
+                <w:szCs w:val="22"/>
+              </w:rPr>
+            </w:pPr>
+            <w:r>
+              <w:rPr>
+                <w:rFonts w:ascii="宋体" w:hAnsi="宋体" w:cs="宋体" w:hint="eastAsia"/>
+                <w:color w:val="000000"/>
+                <w:kern w:val="0"/>
+                <w:sz w:val="22"/>
+                <w:szCs w:val="22"/>
+              </w:rPr>
+              <w:t>300214</w:t>
+            </w:r>
+          </w:p>
+        </w:tc>
+        <w:tc>
+          <w:tcPr>
+            <w:tcW w:w="5600" w:type="dxa"/>
+            <w:tcBorders>
+              <w:top w:val="nil"/>
+              <w:left w:val="nil"/>
+              <w:bottom w:val="single" w:sz="4" w:space="0" w:color="auto"/>
+              <w:right w:val="single" w:sz="4" w:space="0" w:color="auto"/>
+            </w:tcBorders>
+            <w:shd w:val="clear" w:color="auto" w:fill="auto"/>
+            <w:noWrap/>
+            <w:vAlign w:val="center"/>
+            <w:hideMark/>
+          </w:tcPr>
+          <w:p>
+            <w:pPr>
+              <w:widowControl/>
+              <w:jc w:val="left"/>
+              <w:rPr>
+                <w:rFonts w:ascii="宋体" w:hAnsi="宋体" w:cs="宋体"/>
+                <w:color w:val="000000"/>
+                <w:kern w:val="0"/>
+                <w:sz w:val="22"/>
+                <w:szCs w:val="22"/>
+              </w:rPr>
+            </w:pPr>
+            <w:r>
+              <w:rPr>
+                <w:rFonts w:ascii="宋体" w:hAnsi="宋体" w:cs="宋体" w:hint="eastAsia"/>
+                <w:color w:val="000000"/>
+                <w:kern w:val="0"/>
+                <w:sz w:val="22"/>
+                <w:szCs w:val="22"/>
+              </w:rPr>
+              <w:t>该用户</w:t>
+            </w:r>
+            <w:proofErr w:type="gramStart"/>
+            <w:r>
+              <w:rPr>
+                <w:rFonts w:ascii="宋体" w:hAnsi="宋体" w:cs="宋体" w:hint="eastAsia"/>
+                <w:color w:val="000000"/>
+                <w:kern w:val="0"/>
+                <w:sz w:val="22"/>
+                <w:szCs w:val="22"/>
+              </w:rPr>
+              <w:t>不</w:t>
+            </w:r>
+            <w:proofErr w:type="gramEnd"/>
+            <w:r>
+              <w:rPr>
+                <w:rFonts w:ascii="宋体" w:hAnsi="宋体" w:cs="宋体" w:hint="eastAsia"/>
+                <w:color w:val="000000"/>
+                <w:kern w:val="0"/>
+                <w:sz w:val="22"/>
+                <w:szCs w:val="22"/>
+              </w:rPr>
+              <w:t>的线(或不存在)</w:t>
+            </w:r>
+          </w:p>
+        </w:tc>
+      </w:tr>
+      <w:tr>
+        <w:trPr>
+          <w:trHeight w:val="270"/>
+        </w:trPr>
+        <w:tc>
+          <w:tcPr>
+            <w:tcW w:w="1460" w:type="dxa"/>
+            <w:tcBorders>
+              <w:top w:val="nil"/>
+              <w:left w:val="single" w:sz="4" w:space="0" w:color="auto"/>
+              <w:bottom w:val="single" w:sz="4" w:space="0" w:color="auto"/>
+              <w:right w:val="single" w:sz="4" w:space="0" w:color="auto"/>
+            </w:tcBorders>
+            <w:shd w:val="clear" w:color="auto" w:fill="auto"/>
+            <w:noWrap/>
+            <w:vAlign w:val="center"/>
+            <w:hideMark/>
+          </w:tcPr>
+          <w:p>
+            <w:pPr>
+              <w:widowControl/>
+              <w:jc w:val="center"/>
+              <w:rPr>
+                <w:rFonts w:ascii="宋体" w:hAnsi="宋体" w:cs="宋体"/>
+                <w:color w:val="000000"/>
+                <w:kern w:val="0"/>
+                <w:sz w:val="22"/>
+                <w:szCs w:val="22"/>
+              </w:rPr>
+            </w:pPr>
+            <w:r>
+              <w:rPr>
+                <w:rFonts w:ascii="宋体" w:hAnsi="宋体" w:cs="宋体" w:hint="eastAsia"/>
+                <w:color w:val="000000"/>
+                <w:kern w:val="0"/>
+                <w:sz w:val="22"/>
+                <w:szCs w:val="22"/>
+              </w:rPr>
+              <w:t>300215</w:t>
+            </w:r>
+          </w:p>
+        </w:tc>
+        <w:tc>
+          <w:tcPr>
+            <w:tcW w:w="5600" w:type="dxa"/>
+            <w:tcBorders>
+              <w:top w:val="nil"/>
+              <w:left w:val="nil"/>
+              <w:bottom w:val="single" w:sz="4" w:space="0" w:color="auto"/>
+              <w:right w:val="single" w:sz="4" w:space="0" w:color="auto"/>
+            </w:tcBorders>
+            <w:shd w:val="clear" w:color="auto" w:fill="auto"/>
+            <w:noWrap/>
+            <w:vAlign w:val="center"/>
+            <w:hideMark/>
+          </w:tcPr>
+          <w:p>
+            <w:pPr>
+              <w:widowControl/>
+              <w:jc w:val="left"/>
+              <w:rPr>
+                <w:rFonts w:ascii="宋体" w:hAnsi="宋体" w:cs="宋体"/>
+                <w:color w:val="000000"/>
+                <w:kern w:val="0"/>
+                <w:sz w:val="22"/>
+                <w:szCs w:val="22"/>
+              </w:rPr>
+            </w:pPr>
+            <w:r>
+              <w:rPr>
+                <w:rFonts w:ascii="宋体" w:hAnsi="宋体" w:cs="宋体" w:hint="eastAsia"/>
+                <w:color w:val="000000"/>
+                <w:kern w:val="0"/>
+                <w:sz w:val="22"/>
+                <w:szCs w:val="22"/>
+              </w:rPr>
+              <w:t>被号号码错误</w:t>
+            </w:r>
+          </w:p>
+        </w:tc>
+      </w:tr>
+      <w:tr>
+        <w:trPr>
+          <w:trHeight w:val="270"/>
+        </w:trPr>
+        <w:tc>
+          <w:tcPr>
+            <w:tcW w:w="1460" w:type="dxa"/>
+            <w:tcBorders>
+              <w:top w:val="nil"/>
+              <w:left w:val="single" w:sz="4" w:space="0" w:color="auto"/>
+              <w:bottom w:val="single" w:sz="4" w:space="0" w:color="auto"/>
+              <w:right w:val="single" w:sz="4" w:space="0" w:color="auto"/>
+            </w:tcBorders>
+            <w:shd w:val="clear" w:color="auto" w:fill="auto"/>
+            <w:noWrap/>
+            <w:vAlign w:val="center"/>
+            <w:hideMark/>
+          </w:tcPr>
+          <w:p>
+            <w:pPr>
+              <w:widowControl/>
+              <w:jc w:val="center"/>
+              <w:rPr>
+                <w:rFonts w:ascii="宋体" w:hAnsi="宋体" w:cs="宋体"/>
+                <w:color w:val="000000"/>
+                <w:kern w:val="0"/>
+                <w:sz w:val="22"/>
+                <w:szCs w:val="22"/>
+              </w:rPr>
+            </w:pPr>
+            <w:r>
+              <w:rPr>
+                <w:rFonts w:ascii="宋体" w:hAnsi="宋体" w:cs="宋体" w:hint="eastAsia"/>
+                <w:color w:val="000000"/>
+                <w:kern w:val="0"/>
+                <w:sz w:val="22"/>
+                <w:szCs w:val="22"/>
+              </w:rPr>
+              <w:t>300216</w:t>
+            </w:r>
+          </w:p>
+        </w:tc>
+        <w:tc>
+          <w:tcPr>
+            <w:tcW w:w="5600" w:type="dxa"/>
+            <w:tcBorders>
+              <w:top w:val="nil"/>
+              <w:left w:val="nil"/>
+              <w:bottom w:val="single" w:sz="4" w:space="0" w:color="auto"/>
+              <w:right w:val="single" w:sz="4" w:space="0" w:color="auto"/>
+            </w:tcBorders>
+            <w:shd w:val="clear" w:color="auto" w:fill="auto"/>
+            <w:noWrap/>
+            <w:vAlign w:val="center"/>
+            <w:hideMark/>
+          </w:tcPr>
+          <w:p>
+            <w:pPr>
+              <w:widowControl/>
+              <w:jc w:val="left"/>
+              <w:rPr>
+                <w:rFonts w:ascii="宋体" w:hAnsi="宋体" w:cs="宋体"/>
+                <w:color w:val="000000"/>
+                <w:kern w:val="0"/>
+                <w:sz w:val="22"/>
+                <w:szCs w:val="22"/>
+              </w:rPr>
+            </w:pPr>
+            <w:r>
+              <w:rPr>
+                <w:rFonts w:ascii="宋体" w:hAnsi="宋体" w:cs="宋体" w:hint="eastAsia"/>
+                <w:color w:val="000000"/>
+                <w:kern w:val="0"/>
+                <w:sz w:val="22"/>
+                <w:szCs w:val="22"/>
+              </w:rPr>
+              <w:t>被叫号码冻结</w:t>
+            </w:r>
+          </w:p>
+        </w:tc>
+      </w:tr>
+      <w:tr>
+        <w:trPr>
+          <w:trHeight w:val="270"/>
+        </w:trPr>
+        <w:tc>
+          <w:tcPr>
+            <w:tcW w:w="1460" w:type="dxa"/>
+            <w:tcBorders>
+              <w:top w:val="nil"/>
+              <w:left w:val="single" w:sz="4" w:space="0" w:color="auto"/>
+              <w:bottom w:val="single" w:sz="4" w:space="0" w:color="auto"/>
+              <w:right w:val="single" w:sz="4" w:space="0" w:color="auto"/>
+            </w:tcBorders>
+            <w:shd w:val="clear" w:color="auto" w:fill="auto"/>
+            <w:noWrap/>
+            <w:vAlign w:val="center"/>
+            <w:hideMark/>
+          </w:tcPr>
+          <w:p>
+            <w:pPr>
+              <w:widowControl/>
+              <w:jc w:val="center"/>
+              <w:rPr>
+                <w:rFonts w:ascii="宋体" w:hAnsi="宋体" w:cs="宋体"/>
+                <w:color w:val="000000"/>
+                <w:kern w:val="0"/>
+                <w:sz w:val="22"/>
+                <w:szCs w:val="22"/>
+              </w:rPr>
+            </w:pPr>
+            <w:r>
+              <w:rPr>
+                <w:rFonts w:ascii="宋体" w:hAnsi="宋体" w:cs="宋体" w:hint="eastAsia"/>
+                <w:color w:val="000000"/>
+                <w:kern w:val="0"/>
+                <w:sz w:val="22"/>
+                <w:szCs w:val="22"/>
+              </w:rPr>
+              <w:t>300217</w:t>
+            </w:r>
+          </w:p>
+        </w:tc>
+        <w:tc>
+          <w:tcPr>
+            <w:tcW w:w="5600" w:type="dxa"/>
+            <w:tcBorders>
+              <w:top w:val="nil"/>
+              <w:left w:val="nil"/>
+              <w:bottom w:val="single" w:sz="4" w:space="0" w:color="auto"/>
+              <w:right w:val="single" w:sz="4" w:space="0" w:color="auto"/>
+            </w:tcBorders>
+            <w:shd w:val="clear" w:color="auto" w:fill="auto"/>
+            <w:noWrap/>
+            <w:vAlign w:val="center"/>
+            <w:hideMark/>
+          </w:tcPr>
+          <w:p>
+            <w:pPr>
+              <w:widowControl/>
+              <w:jc w:val="left"/>
+              <w:rPr>
+                <w:rFonts w:ascii="宋体" w:hAnsi="宋体" w:cs="宋体"/>
+                <w:color w:val="000000"/>
+                <w:kern w:val="0"/>
+                <w:sz w:val="22"/>
+                <w:szCs w:val="22"/>
+              </w:rPr>
+            </w:pPr>
+            <w:r>
+              <w:rPr>
+                <w:rFonts w:ascii="宋体" w:hAnsi="宋体" w:cs="宋体" w:hint="eastAsia"/>
+                <w:color w:val="000000"/>
+                <w:kern w:val="0"/>
+                <w:sz w:val="22"/>
+                <w:szCs w:val="22"/>
+              </w:rPr>
+              <w:t>主叫号码冻结</w:t>
+            </w:r>
+          </w:p>
+        </w:tc>
+      </w:tr>
+      <w:tr>
+        <w:trPr>
+          <w:trHeight w:val="285"/>
+        </w:trPr>
+        <w:tc>
+          <w:tcPr>
+            <w:tcW w:w="1460" w:type="dxa"/>
+            <w:tcBorders>
+              <w:top w:val="nil"/>
+              <w:left w:val="single" w:sz="4" w:space="0" w:color="auto"/>
+              <w:bottom w:val="single" w:sz="4" w:space="0" w:color="auto"/>
+              <w:right w:val="single" w:sz="4" w:space="0" w:color="auto"/>
+            </w:tcBorders>
+            <w:shd w:val="clear" w:color="auto" w:fill="auto"/>
+            <w:noWrap/>
+            <w:vAlign w:val="center"/>
+            <w:hideMark/>
+          </w:tcPr>
+          <w:p>
+            <w:pPr>
+              <w:widowControl/>
+              <w:jc w:val="center"/>
+              <w:rPr>
+                <w:rFonts w:ascii="宋体" w:hAnsi="宋体" w:cs="宋体"/>
+                <w:color w:val="000000"/>
+                <w:kern w:val="0"/>
+                <w:sz w:val="22"/>
+                <w:szCs w:val="22"/>
+              </w:rPr>
+            </w:pPr>
+            <w:r>
+              <w:rPr>
+                <w:rFonts w:ascii="宋体" w:hAnsi="宋体" w:cs="宋体" w:hint="eastAsia"/>
+                <w:color w:val="000000"/>
+                <w:kern w:val="0"/>
+                <w:sz w:val="22"/>
+                <w:szCs w:val="22"/>
+              </w:rPr>
+              <w:t>300218</w:t>
+            </w:r>
+          </w:p>
+        </w:tc>
+        <w:tc>
+          <w:tcPr>
+            <w:tcW w:w="5600" w:type="dxa"/>
+            <w:tcBorders>
+              <w:top w:val="nil"/>
+              <w:left w:val="nil"/>
+              <w:bottom w:val="single" w:sz="4" w:space="0" w:color="auto"/>
+              <w:right w:val="single" w:sz="4" w:space="0" w:color="auto"/>
+            </w:tcBorders>
+            <w:shd w:val="clear" w:color="auto" w:fill="auto"/>
+            <w:noWrap/>
+            <w:vAlign w:val="center"/>
+            <w:hideMark/>
+          </w:tcPr>
+          <w:p>
+            <w:pPr>
+              <w:widowControl/>
+              <w:jc w:val="left"/>
+              <w:rPr>
+                <w:rFonts w:ascii="宋体" w:hAnsi="宋体" w:cs="宋体"/>
+                <w:color w:val="000000"/>
+                <w:kern w:val="0"/>
+                <w:sz w:val="22"/>
+                <w:szCs w:val="22"/>
+              </w:rPr>
+            </w:pPr>
+            <w:r>
+              <w:rPr>
+                <w:rFonts w:ascii="宋体" w:hAnsi="宋体" w:cs="宋体" w:hint="eastAsia"/>
+                <w:color w:val="000000"/>
+                <w:kern w:val="0"/>
+                <w:sz w:val="22"/>
+                <w:szCs w:val="22"/>
+              </w:rPr>
+              <w:t>主叫</w:t>
+            </w:r>
+            <w:proofErr w:type="gramStart"/>
+            <w:r>
+              <w:rPr>
+                <w:rFonts w:ascii="宋体" w:hAnsi="宋体" w:cs="宋体" w:hint="eastAsia"/>
+                <w:color w:val="000000"/>
+                <w:kern w:val="0"/>
+                <w:sz w:val="22"/>
+                <w:szCs w:val="22"/>
+              </w:rPr>
+              <w:t>帐号</w:t>
+            </w:r>
+            <w:proofErr w:type="gramEnd"/>
+            <w:r>
+              <w:rPr>
+                <w:rFonts w:ascii="宋体" w:hAnsi="宋体" w:cs="宋体" w:hint="eastAsia"/>
+                <w:color w:val="000000"/>
+                <w:kern w:val="0"/>
+                <w:sz w:val="22"/>
+                <w:szCs w:val="22"/>
+              </w:rPr>
+              <w:t>过期</w:t>
+            </w:r>
+          </w:p>
+        </w:tc>
+      </w:tr>
+      <w:tr>
+        <w:trPr>
+          <w:trHeight w:val="270"/>
+        </w:trPr>
+        <w:tc>
+          <w:tcPr>
+            <w:tcW w:w="1460" w:type="dxa"/>
+            <w:tcBorders>
+              <w:top w:val="nil"/>
+              <w:left w:val="single" w:sz="4" w:space="0" w:color="auto"/>
+              <w:bottom w:val="single" w:sz="4" w:space="0" w:color="auto"/>
+              <w:right w:val="single" w:sz="4" w:space="0" w:color="auto"/>
+            </w:tcBorders>
+            <w:shd w:val="clear" w:color="auto" w:fill="auto"/>
+            <w:noWrap/>
+            <w:vAlign w:val="center"/>
+            <w:hideMark/>
+          </w:tcPr>
+          <w:p>
+            <w:pPr>
+              <w:widowControl/>
+              <w:jc w:val="center"/>
+              <w:rPr>
+                <w:rFonts w:ascii="宋体" w:hAnsi="宋体" w:cs="宋体"/>
+                <w:color w:val="000000"/>
+                <w:kern w:val="0"/>
+                <w:sz w:val="22"/>
+                <w:szCs w:val="22"/>
+              </w:rPr>
+            </w:pPr>
+            <w:r>
+              <w:rPr>
+                <w:rFonts w:ascii="宋体" w:hAnsi="宋体" w:cs="宋体" w:hint="eastAsia"/>
+                <w:color w:val="000000"/>
+                <w:kern w:val="0"/>
+                <w:sz w:val="22"/>
+                <w:szCs w:val="22"/>
+              </w:rPr>
+              <w:t>300219</w:t>
+            </w:r>
+          </w:p>
+        </w:tc>
+        <w:tc>
+          <w:tcPr>
+            <w:tcW w:w="5600" w:type="dxa"/>
+            <w:tcBorders>
+              <w:top w:val="nil"/>
+              <w:left w:val="nil"/>
+              <w:bottom w:val="single" w:sz="4" w:space="0" w:color="auto"/>
+              <w:right w:val="single" w:sz="4" w:space="0" w:color="auto"/>
+            </w:tcBorders>
+            <w:shd w:val="clear" w:color="auto" w:fill="auto"/>
+            <w:noWrap/>
+            <w:vAlign w:val="center"/>
+            <w:hideMark/>
+          </w:tcPr>
+          <w:p>
+            <w:pPr>
+              <w:widowControl/>
+              <w:jc w:val="left"/>
+              <w:rPr>
+                <w:rFonts w:ascii="宋体" w:hAnsi="宋体" w:cs="宋体"/>
+                <w:color w:val="000000"/>
+                <w:kern w:val="0"/>
+                <w:sz w:val="22"/>
+                <w:szCs w:val="22"/>
+              </w:rPr>
+            </w:pPr>
+            <w:r>
+              <w:rPr>
+                <w:rFonts w:ascii="宋体" w:hAnsi="宋体" w:cs="宋体" w:hint="eastAsia"/>
+                <w:color w:val="000000"/>
+                <w:kern w:val="0"/>
+                <w:sz w:val="22"/>
+                <w:szCs w:val="22"/>
+              </w:rPr>
+              <w:t>不能拨打自己绑定号码</w:t>
+            </w:r>
+          </w:p>
+        </w:tc>
+      </w:tr>
+      <w:tr>
+        <w:trPr>
+          <w:trHeight w:val="285"/>
+        </w:trPr>
+        <w:tc>
+          <w:tcPr>
+            <w:tcW w:w="1460" w:type="dxa"/>
+            <w:tcBorders>
+              <w:top w:val="nil"/>
+              <w:left w:val="single" w:sz="4" w:space="0" w:color="auto"/>
+              <w:bottom w:val="single" w:sz="4" w:space="0" w:color="auto"/>
+              <w:right w:val="single" w:sz="4" w:space="0" w:color="auto"/>
+            </w:tcBorders>
+            <w:shd w:val="clear" w:color="auto" w:fill="auto"/>
+            <w:noWrap/>
+            <w:vAlign w:val="center"/>
+            <w:hideMark/>
+          </w:tcPr>
+          <w:p>
+            <w:pPr>
+              <w:widowControl/>
+              <w:jc w:val="center"/>
+              <w:rPr>
+                <w:rFonts w:ascii="宋体" w:hAnsi="宋体" w:cs="宋体"/>
+                <w:color w:val="000000"/>
+                <w:kern w:val="0"/>
+                <w:sz w:val="22"/>
+                <w:szCs w:val="22"/>
+              </w:rPr>
+            </w:pPr>
+            <w:r>
+              <w:rPr>
+                <w:rFonts w:ascii="宋体" w:hAnsi="宋体" w:cs="宋体" w:hint="eastAsia"/>
+                <w:color w:val="000000"/>
+                <w:kern w:val="0"/>
+                <w:sz w:val="22"/>
+                <w:szCs w:val="22"/>
+              </w:rPr>
+              <w:t>300220</w:t>
+            </w:r>
+          </w:p>
+        </w:tc>
+        <w:tc>
+          <w:tcPr>
+            <w:tcW w:w="5600" w:type="dxa"/>
+            <w:tcBorders>
+              <w:top w:val="nil"/>
+              <w:left w:val="nil"/>
+              <w:bottom w:val="single" w:sz="4" w:space="0" w:color="auto"/>
+              <w:right w:val="single" w:sz="4" w:space="0" w:color="auto"/>
+            </w:tcBorders>
+            <w:shd w:val="clear" w:color="auto" w:fill="auto"/>
+            <w:noWrap/>
+            <w:vAlign w:val="center"/>
+            <w:hideMark/>
+          </w:tcPr>
+          <w:p>
+            <w:pPr>
+              <w:widowControl/>
+              <w:jc w:val="left"/>
+              <w:rPr>
+                <w:rFonts w:ascii="宋体" w:hAnsi="宋体" w:cs="宋体"/>
+                <w:color w:val="000000"/>
+                <w:kern w:val="0"/>
+                <w:sz w:val="22"/>
+                <w:szCs w:val="22"/>
+              </w:rPr>
+            </w:pPr>
+            <w:r>
+              <w:rPr>
+                <w:rFonts w:ascii="宋体" w:hAnsi="宋体" w:cs="宋体" w:hint="eastAsia"/>
+                <w:color w:val="000000"/>
+                <w:kern w:val="0"/>
+                <w:sz w:val="22"/>
+                <w:szCs w:val="22"/>
+              </w:rPr>
+              <w:t>VOIP呼叫请求超时</w:t>
+            </w:r>
+          </w:p>
+        </w:tc>
+      </w:tr>
+      <w:tr>
+        <w:trPr>
+          <w:trHeight w:val="270"/>
+        </w:trPr>
+        <w:tc>
+          <w:tcPr>
+            <w:tcW w:w="1460" w:type="dxa"/>
+            <w:tcBorders>
+              <w:top w:val="nil"/>
+              <w:left w:val="single" w:sz="4" w:space="0" w:color="auto"/>
+              <w:bottom w:val="single" w:sz="4" w:space="0" w:color="auto"/>
+              <w:right w:val="single" w:sz="4" w:space="0" w:color="auto"/>
+            </w:tcBorders>
+            <w:shd w:val="clear" w:color="auto" w:fill="auto"/>
+            <w:noWrap/>
+            <w:vAlign w:val="center"/>
+            <w:hideMark/>
+          </w:tcPr>
+          <w:p>
+            <w:pPr>
+              <w:widowControl/>
+              <w:jc w:val="center"/>
+              <w:rPr>
+                <w:rFonts w:ascii="宋体" w:hAnsi="宋体" w:cs="宋体"/>
+                <w:color w:val="000000"/>
+                <w:kern w:val="0"/>
+                <w:sz w:val="22"/>
+                <w:szCs w:val="22"/>
+              </w:rPr>
+            </w:pPr>
+            <w:r>
+              <w:rPr>
+                <w:rFonts w:ascii="宋体" w:hAnsi="宋体" w:cs="宋体" w:hint="eastAsia"/>
+                <w:color w:val="000000"/>
+                <w:kern w:val="0"/>
+                <w:sz w:val="22"/>
+                <w:szCs w:val="22"/>
+              </w:rPr>
+              <w:t>300221</w:t>
+            </w:r>
+          </w:p>
+        </w:tc>
+        <w:tc>
+          <w:tcPr>
+            <w:tcW w:w="5600" w:type="dxa"/>
+            <w:tcBorders>
+              <w:top w:val="nil"/>
+              <w:left w:val="nil"/>
+              <w:bottom w:val="single" w:sz="4" w:space="0" w:color="auto"/>
+              <w:right w:val="single" w:sz="4" w:space="0" w:color="auto"/>
+            </w:tcBorders>
+            <w:shd w:val="clear" w:color="auto" w:fill="auto"/>
+            <w:noWrap/>
+            <w:vAlign w:val="center"/>
+            <w:hideMark/>
+          </w:tcPr>
+          <w:p>
+            <w:pPr>
+              <w:widowControl/>
+              <w:jc w:val="left"/>
+              <w:rPr>
+                <w:rFonts w:ascii="宋体" w:hAnsi="宋体" w:cs="宋体"/>
+                <w:color w:val="000000"/>
+                <w:kern w:val="0"/>
+                <w:sz w:val="22"/>
+                <w:szCs w:val="22"/>
+              </w:rPr>
+            </w:pPr>
+            <w:r>
+              <w:rPr>
+                <w:rFonts w:ascii="宋体" w:hAnsi="宋体" w:cs="宋体" w:hint="eastAsia"/>
+                <w:color w:val="000000"/>
+                <w:kern w:val="0"/>
+                <w:sz w:val="22"/>
+                <w:szCs w:val="22"/>
+              </w:rPr>
+              <w:t>对方无人应答</w:t>
+            </w:r>
+          </w:p>
+        </w:tc>
+      </w:tr>
+      <w:tr>
+        <w:trPr>
+          <w:trHeight w:val="270"/>
+        </w:trPr>
+        <w:tc>
+          <w:tcPr>
+            <w:tcW w:w="1460" w:type="dxa"/>
+            <w:tcBorders>
+              <w:top w:val="nil"/>
+              <w:left w:val="single" w:sz="4" w:space="0" w:color="auto"/>
+              <w:bottom w:val="single" w:sz="4" w:space="0" w:color="auto"/>
+              <w:right w:val="single" w:sz="4" w:space="0" w:color="auto"/>
+            </w:tcBorders>
+            <w:shd w:val="clear" w:color="auto" w:fill="auto"/>
+            <w:noWrap/>
+            <w:vAlign w:val="center"/>
+            <w:hideMark/>
+          </w:tcPr>
+          <w:p>
+            <w:pPr>
+              <w:widowControl/>
+              <w:jc w:val="center"/>
+              <w:rPr>
+                <w:rFonts w:ascii="宋体" w:hAnsi="宋体" w:cs="宋体"/>
+                <w:color w:val="000000"/>
+                <w:kern w:val="0"/>
+                <w:sz w:val="22"/>
+                <w:szCs w:val="22"/>
+              </w:rPr>
+            </w:pPr>
+            <w:r>
+              <w:rPr>
+                <w:rFonts w:ascii="宋体" w:hAnsi="宋体" w:cs="宋体" w:hint="eastAsia"/>
+                <w:color w:val="000000"/>
+                <w:kern w:val="0"/>
+                <w:sz w:val="22"/>
+                <w:szCs w:val="22"/>
+              </w:rPr>
+              <w:t>300222</w:t>
+            </w:r>
+          </w:p>
+        </w:tc>
+        <w:tc>
+          <w:tcPr>
+            <w:tcW w:w="5600" w:type="dxa"/>
+            <w:tcBorders>
+              <w:top w:val="nil"/>
+              <w:left w:val="nil"/>
+              <w:bottom w:val="single" w:sz="4" w:space="0" w:color="auto"/>
+              <w:right w:val="single" w:sz="4" w:space="0" w:color="auto"/>
+            </w:tcBorders>
+            <w:shd w:val="clear" w:color="auto" w:fill="auto"/>
+            <w:noWrap/>
+            <w:vAlign w:val="center"/>
+            <w:hideMark/>
+          </w:tcPr>
+          <w:p>
+            <w:pPr>
+              <w:widowControl/>
+              <w:jc w:val="left"/>
+              <w:rPr>
+                <w:rFonts w:ascii="宋体" w:hAnsi="宋体" w:cs="宋体"/>
+                <w:color w:val="000000"/>
+                <w:kern w:val="0"/>
+                <w:sz w:val="22"/>
+                <w:szCs w:val="22"/>
+              </w:rPr>
+            </w:pPr>
+            <w:r>
+              <w:rPr>
+                <w:rFonts w:ascii="宋体" w:hAnsi="宋体" w:cs="宋体" w:hint="eastAsia"/>
+                <w:color w:val="000000"/>
+                <w:kern w:val="0"/>
+                <w:sz w:val="22"/>
+                <w:szCs w:val="22"/>
+              </w:rPr>
+              <w:t>对方</w:t>
+            </w:r>
+            <w:proofErr w:type="gramStart"/>
+            <w:r>
+              <w:rPr>
+                <w:rFonts w:ascii="宋体" w:hAnsi="宋体" w:cs="宋体" w:hint="eastAsia"/>
+                <w:color w:val="000000"/>
+                <w:kern w:val="0"/>
+                <w:sz w:val="22"/>
+                <w:szCs w:val="22"/>
+              </w:rPr>
+              <w:t>不在线转</w:t>
+            </w:r>
+            <w:proofErr w:type="gramEnd"/>
+            <w:r>
+              <w:rPr>
+                <w:rFonts w:ascii="宋体" w:hAnsi="宋体" w:cs="宋体" w:hint="eastAsia"/>
+                <w:color w:val="000000"/>
+                <w:kern w:val="0"/>
+                <w:sz w:val="22"/>
+                <w:szCs w:val="22"/>
+              </w:rPr>
+              <w:t>直拨</w:t>
+            </w:r>
+          </w:p>
+        </w:tc>
+      </w:tr>
+      <w:tr>
+        <w:trPr>
+          <w:trHeight w:val="270"/>
+        </w:trPr>
+        <w:tc>
+          <w:tcPr>
+            <w:tcW w:w="1460" w:type="dxa"/>
+            <w:tcBorders>
+              <w:top w:val="nil"/>
+              <w:left w:val="single" w:sz="4" w:space="0" w:color="auto"/>
+              <w:bottom w:val="single" w:sz="4" w:space="0" w:color="auto"/>
+              <w:right w:val="single" w:sz="4" w:space="0" w:color="auto"/>
+            </w:tcBorders>
+            <w:shd w:val="clear" w:color="auto" w:fill="auto"/>
+            <w:noWrap/>
+            <w:vAlign w:val="center"/>
+            <w:hideMark/>
+          </w:tcPr>
+          <w:p>
+            <w:pPr>
+              <w:widowControl/>
+              <w:jc w:val="center"/>
+              <w:rPr>
+                <w:rFonts w:ascii="宋体" w:hAnsi="宋体" w:cs="宋体"/>
+                <w:color w:val="000000"/>
+                <w:kern w:val="0"/>
+                <w:sz w:val="22"/>
+                <w:szCs w:val="22"/>
+              </w:rPr>
+            </w:pPr>
+            <w:r>
+              <w:rPr>
+                <w:rFonts w:ascii="宋体" w:hAnsi="宋体" w:cs="宋体" w:hint="eastAsia"/>
+                <w:color w:val="000000"/>
+                <w:kern w:val="0"/>
+                <w:sz w:val="22"/>
+                <w:szCs w:val="22"/>
+              </w:rPr>
+              <w:t>300223</w:t>
+            </w:r>
+          </w:p>
+        </w:tc>
+        <w:tc>
+          <w:tcPr>
+            <w:tcW w:w="5600" w:type="dxa"/>
+            <w:tcBorders>
+              <w:top w:val="nil"/>
+              <w:left w:val="nil"/>
+              <w:bottom w:val="single" w:sz="4" w:space="0" w:color="auto"/>
+              <w:right w:val="single" w:sz="4" w:space="0" w:color="auto"/>
+            </w:tcBorders>
+            <w:shd w:val="clear" w:color="auto" w:fill="auto"/>
+            <w:noWrap/>
+            <w:vAlign w:val="center"/>
+            <w:hideMark/>
+          </w:tcPr>
+          <w:p>
+            <w:pPr>
+              <w:widowControl/>
+              <w:jc w:val="left"/>
+              <w:rPr>
+                <w:rFonts w:ascii="宋体" w:hAnsi="宋体" w:cs="宋体"/>
+                <w:color w:val="000000"/>
+                <w:kern w:val="0"/>
+                <w:sz w:val="22"/>
+                <w:szCs w:val="22"/>
+              </w:rPr>
+            </w:pPr>
+            <w:r>
+              <w:rPr>
+                <w:rFonts w:ascii="宋体" w:hAnsi="宋体" w:cs="宋体" w:hint="eastAsia"/>
+                <w:color w:val="000000"/>
+                <w:kern w:val="0"/>
+                <w:sz w:val="22"/>
+                <w:szCs w:val="22"/>
+              </w:rPr>
+              <w:t>鉴</w:t>
+            </w:r>
+            <w:proofErr w:type="gramStart"/>
+            <w:r>
+              <w:rPr>
+                <w:rFonts w:ascii="宋体" w:hAnsi="宋体" w:cs="宋体" w:hint="eastAsia"/>
+                <w:color w:val="000000"/>
+                <w:kern w:val="0"/>
+                <w:sz w:val="22"/>
+                <w:szCs w:val="22"/>
+              </w:rPr>
+              <w:t>权失败</w:t>
+            </w:r>
+            <w:proofErr w:type="gramEnd"/>
+            <w:r>
+              <w:rPr>
+                <w:rFonts w:ascii="宋体" w:hAnsi="宋体" w:cs="宋体" w:hint="eastAsia"/>
+                <w:color w:val="000000"/>
+                <w:kern w:val="0"/>
+                <w:sz w:val="22"/>
+                <w:szCs w:val="22"/>
+              </w:rPr>
+              <w:t>(需要重新登录)</w:t>
+            </w:r>
+          </w:p>
+        </w:tc>
+      </w:tr>
+      <w:tr>
+        <w:trPr>
+          <w:trHeight w:val="270"/>
+        </w:trPr>
+        <w:tc>
+          <w:tcPr>
+            <w:tcW w:w="1460" w:type="dxa"/>
+            <w:tcBorders>
+              <w:top w:val="nil"/>
+              <w:left w:val="single" w:sz="4" w:space="0" w:color="auto"/>
+              <w:bottom w:val="single" w:sz="4" w:space="0" w:color="auto"/>
+              <w:right w:val="single" w:sz="4" w:space="0" w:color="auto"/>
+            </w:tcBorders>
+            <w:shd w:val="clear" w:color="auto" w:fill="auto"/>
+            <w:noWrap/>
+            <w:vAlign w:val="center"/>
+            <w:hideMark/>
+          </w:tcPr>
+          <w:p>
+            <w:pPr>
+              <w:widowControl/>
+              <w:jc w:val="center"/>
+              <w:rPr>
+                <w:rFonts w:ascii="宋体" w:hAnsi="宋体" w:cs="宋体"/>
+                <w:color w:val="000000"/>
+                <w:kern w:val="0"/>
+                <w:sz w:val="22"/>
+                <w:szCs w:val="22"/>
+              </w:rPr>
+            </w:pPr>
+            <w:r>
+              <w:rPr>
+                <w:rFonts w:ascii="宋体" w:hAnsi="宋体" w:cs="宋体" w:hint="eastAsia"/>
+                <w:color w:val="000000"/>
+                <w:kern w:val="0"/>
+                <w:sz w:val="22"/>
+                <w:szCs w:val="22"/>
+              </w:rPr>
+              <w:t>300224</w:t>
+            </w:r>
+          </w:p>
+        </w:tc>
+        <w:tc>
+          <w:tcPr>
+            <w:tcW w:w="5600" w:type="dxa"/>
+            <w:tcBorders>
+              <w:top w:val="nil"/>
+              <w:left w:val="nil"/>
+              <w:bottom w:val="single" w:sz="4" w:space="0" w:color="auto"/>
+              <w:right w:val="single" w:sz="4" w:space="0" w:color="auto"/>
+            </w:tcBorders>
+            <w:shd w:val="clear" w:color="auto" w:fill="auto"/>
+            <w:noWrap/>
+            <w:vAlign w:val="center"/>
+            <w:hideMark/>
+          </w:tcPr>
+          <w:p>
+            <w:pPr>
+              <w:widowControl/>
+              <w:jc w:val="left"/>
+              <w:rPr>
+                <w:rFonts w:ascii="宋体" w:hAnsi="宋体" w:cs="宋体"/>
+                <w:color w:val="000000"/>
+                <w:kern w:val="0"/>
+                <w:sz w:val="22"/>
+                <w:szCs w:val="22"/>
+              </w:rPr>
+            </w:pPr>
+            <w:r>
+              <w:rPr>
+                <w:rFonts w:ascii="宋体" w:hAnsi="宋体" w:cs="宋体" w:hint="eastAsia"/>
+                <w:color w:val="000000"/>
+                <w:kern w:val="0"/>
+                <w:sz w:val="22"/>
+                <w:szCs w:val="22"/>
+              </w:rPr>
+              <w:t>VOIP未知错误</w:t>
+            </w:r>
+          </w:p>
+        </w:tc>
+      </w:tr>
+      <w:tr>
+        <w:trPr>
+          <w:trHeight w:val="270"/>
+        </w:trPr>
+        <w:tc>
+          <w:tcPr>
+            <w:tcW w:w="1460" w:type="dxa"/>
+            <w:tcBorders>
+              <w:top w:val="nil"/>
+              <w:left w:val="single" w:sz="4" w:space="0" w:color="auto"/>
+              <w:bottom w:val="single" w:sz="4" w:space="0" w:color="auto"/>
+              <w:right w:val="single" w:sz="4" w:space="0" w:color="auto"/>
+            </w:tcBorders>
+            <w:shd w:val="clear" w:color="auto" w:fill="auto"/>
+            <w:noWrap/>
+            <w:vAlign w:val="center"/>
+            <w:hideMark/>
+          </w:tcPr>
+          <w:p>
+            <w:pPr>
+              <w:widowControl/>
+              <w:jc w:val="center"/>
+              <w:rPr>
+                <w:rFonts w:ascii="宋体" w:hAnsi="宋体" w:cs="宋体"/>
+                <w:color w:val="000000"/>
+                <w:kern w:val="0"/>
+                <w:sz w:val="22"/>
+                <w:szCs w:val="22"/>
+              </w:rPr>
+            </w:pPr>
+            <w:r>
+              <w:rPr>
+                <w:rFonts w:ascii="宋体" w:hAnsi="宋体" w:cs="宋体" w:hint="eastAsia"/>
+                <w:color w:val="000000"/>
+                <w:kern w:val="0"/>
+                <w:sz w:val="22"/>
+                <w:szCs w:val="22"/>
+              </w:rPr>
+              <w:t>300225</w:t>
+            </w:r>
+          </w:p>
+        </w:tc>
+        <w:tc>
+          <w:tcPr>
+            <w:tcW w:w="5600" w:type="dxa"/>
+            <w:tcBorders>
+              <w:top w:val="nil"/>
+              <w:left w:val="nil"/>
+              <w:bottom w:val="single" w:sz="4" w:space="0" w:color="auto"/>
+              <w:right w:val="single" w:sz="4" w:space="0" w:color="auto"/>
+            </w:tcBorders>
+            <w:shd w:val="clear" w:color="auto" w:fill="auto"/>
+            <w:noWrap/>
+            <w:vAlign w:val="center"/>
+            <w:hideMark/>
+          </w:tcPr>
+          <w:p>
+            <w:pPr>
+              <w:widowControl/>
+              <w:jc w:val="left"/>
+              <w:rPr>
+                <w:rFonts w:ascii="宋体" w:hAnsi="宋体" w:cs="宋体"/>
+                <w:color w:val="000000"/>
+                <w:kern w:val="0"/>
+                <w:sz w:val="22"/>
+                <w:szCs w:val="22"/>
+              </w:rPr>
+            </w:pPr>
+            <w:r>
+              <w:rPr>
+                <w:rFonts w:ascii="宋体" w:hAnsi="宋体" w:cs="宋体" w:hint="eastAsia"/>
+                <w:color w:val="000000"/>
+                <w:kern w:val="0"/>
+                <w:sz w:val="22"/>
+                <w:szCs w:val="22"/>
+              </w:rPr>
+              <w:t>自己挂断电话</w:t>
+            </w:r>
+          </w:p>
+        </w:tc>
+      </w:tr>
+      <w:tr>
+        <w:trPr>
+          <w:trHeight w:val="270"/>
+        </w:trPr>
+        <w:tc>
+          <w:tcPr>
+            <w:tcW w:w="1460" w:type="dxa"/>
+            <w:tcBorders>
+              <w:top w:val="nil"/>
+              <w:left w:val="single" w:sz="4" w:space="0" w:color="auto"/>
+              <w:bottom w:val="single" w:sz="4" w:space="0" w:color="auto"/>
+              <w:right w:val="single" w:sz="4" w:space="0" w:color="auto"/>
+            </w:tcBorders>
+            <w:shd w:val="clear" w:color="auto" w:fill="auto"/>
+            <w:noWrap/>
+            <w:vAlign w:val="center"/>
+            <w:hideMark/>
+          </w:tcPr>
+          <w:p>
+            <w:pPr>
+              <w:widowControl/>
+              <w:jc w:val="center"/>
+              <w:rPr>
+                <w:rFonts w:ascii="宋体" w:hAnsi="宋体" w:cs="宋体"/>
+                <w:color w:val="000000"/>
+                <w:kern w:val="0"/>
+                <w:sz w:val="22"/>
+                <w:szCs w:val="22"/>
+              </w:rPr>
+            </w:pPr>
+            <w:r>
+              <w:rPr>
+                <w:rFonts w:ascii="宋体" w:hAnsi="宋体" w:cs="宋体" w:hint="eastAsia"/>
+                <w:color w:val="000000"/>
+                <w:kern w:val="0"/>
+                <w:sz w:val="22"/>
+                <w:szCs w:val="22"/>
+              </w:rPr>
+              <w:t>300226</w:t>
+            </w:r>
+          </w:p>
+        </w:tc>
+        <w:tc>
+          <w:tcPr>
+            <w:tcW w:w="5600" w:type="dxa"/>
+            <w:tcBorders>
+              <w:top w:val="nil"/>
+              <w:left w:val="nil"/>
+              <w:bottom w:val="single" w:sz="4" w:space="0" w:color="auto"/>
+              <w:right w:val="single" w:sz="4" w:space="0" w:color="auto"/>
+            </w:tcBorders>
+            <w:shd w:val="clear" w:color="auto" w:fill="auto"/>
+            <w:noWrap/>
+            <w:vAlign w:val="center"/>
+            <w:hideMark/>
+          </w:tcPr>
+          <w:p>
+            <w:pPr>
+              <w:widowControl/>
+              <w:jc w:val="left"/>
+              <w:rPr>
+                <w:rFonts w:ascii="宋体" w:hAnsi="宋体" w:cs="宋体"/>
+                <w:color w:val="000000"/>
+                <w:kern w:val="0"/>
+                <w:sz w:val="22"/>
+                <w:szCs w:val="22"/>
+              </w:rPr>
+            </w:pPr>
+            <w:r>
+              <w:rPr>
+                <w:rFonts w:ascii="宋体" w:hAnsi="宋体" w:cs="宋体" w:hint="eastAsia"/>
+                <w:color w:val="000000"/>
+                <w:kern w:val="0"/>
+                <w:sz w:val="22"/>
+                <w:szCs w:val="22"/>
+              </w:rPr>
+              <w:t>对方挂断电话</w:t>
+            </w:r>
+          </w:p>
+        </w:tc>
+      </w:tr>
+      <w:tr>
+        <w:trPr>
+          <w:trHeight w:val="270"/>
+        </w:trPr>
+        <w:tc>
+          <w:tcPr>
+            <w:tcW w:w="1460" w:type="dxa"/>
+            <w:tcBorders>
+              <w:top w:val="nil"/>
+              <w:left w:val="single" w:sz="4" w:space="0" w:color="auto"/>
+              <w:bottom w:val="single" w:sz="4" w:space="0" w:color="auto"/>
+              <w:right w:val="single" w:sz="4" w:space="0" w:color="auto"/>
+            </w:tcBorders>
+            <w:shd w:val="clear" w:color="auto" w:fill="auto"/>
+            <w:noWrap/>
+            <w:vAlign w:val="center"/>
+            <w:hideMark/>
+          </w:tcPr>
+          <w:p>
+            <w:pPr>
+              <w:widowControl/>
+              <w:jc w:val="center"/>
+              <w:rPr>
+                <w:rFonts w:ascii="宋体" w:hAnsi="宋体" w:cs="宋体"/>
+                <w:color w:val="000000"/>
+                <w:kern w:val="0"/>
+                <w:sz w:val="22"/>
+                <w:szCs w:val="22"/>
+              </w:rPr>
+            </w:pPr>
+            <w:r>
+              <w:rPr>
+                <w:rFonts w:ascii="宋体" w:hAnsi="宋体" w:cs="宋体" w:hint="eastAsia"/>
+                <w:color w:val="000000"/>
+                <w:kern w:val="0"/>
+                <w:sz w:val="22"/>
+                <w:szCs w:val="22"/>
+              </w:rPr>
+              <w:t>300233</w:t>
+            </w:r>
+          </w:p>
+        </w:tc>
+        <w:tc>
+          <w:tcPr>
+            <w:tcW w:w="5600" w:type="dxa"/>
+            <w:tcBorders>
+              <w:top w:val="nil"/>
+              <w:left w:val="nil"/>
+              <w:bottom w:val="single" w:sz="4" w:space="0" w:color="auto"/>
+              <w:right w:val="single" w:sz="4" w:space="0" w:color="auto"/>
+            </w:tcBorders>
+            <w:shd w:val="clear" w:color="auto" w:fill="auto"/>
+            <w:noWrap/>
+            <w:vAlign w:val="center"/>
+            <w:hideMark/>
+          </w:tcPr>
+          <w:p>
+            <w:pPr>
+              <w:widowControl/>
+              <w:jc w:val="left"/>
+              <w:rPr>
+                <w:rFonts w:ascii="宋体" w:hAnsi="宋体" w:cs="宋体"/>
+                <w:color w:val="000000"/>
+                <w:kern w:val="0"/>
+                <w:sz w:val="22"/>
+                <w:szCs w:val="22"/>
+              </w:rPr>
+            </w:pPr>
+            <w:r>
+              <w:rPr>
+                <w:rFonts w:ascii="宋体" w:hAnsi="宋体" w:cs="宋体" w:hint="eastAsia"/>
+                <w:color w:val="000000"/>
+                <w:kern w:val="0"/>
+                <w:sz w:val="22"/>
+                <w:szCs w:val="22"/>
+              </w:rPr>
+              <w:t>回拨主叫没有绑定手机号码</w:t>
+            </w:r>
+          </w:p>
+        </w:tc>
+      </w:tr>
+      <w:tr>
+        <w:trPr>
+          <w:trHeight w:val="270"/>
+        </w:trPr>
+        <w:tc>
+          <w:tcPr>
+            <w:tcW w:w="1460" w:type="dxa"/>
+            <w:tcBorders>
+              <w:top w:val="nil"/>
+              <w:left w:val="single" w:sz="4" w:space="0" w:color="auto"/>
+              <w:bottom w:val="single" w:sz="4" w:space="0" w:color="auto"/>
+              <w:right w:val="single" w:sz="4" w:space="0" w:color="auto"/>
+            </w:tcBorders>
+            <w:shd w:val="clear" w:color="auto" w:fill="auto"/>
+            <w:noWrap/>
+            <w:vAlign w:val="center"/>
+            <w:hideMark/>
+          </w:tcPr>
+          <w:p>
+            <w:pPr>
+              <w:widowControl/>
+              <w:jc w:val="center"/>
+              <w:rPr>
+                <w:rFonts w:ascii="宋体" w:hAnsi="宋体" w:cs="宋体"/>
+                <w:color w:val="000000"/>
+                <w:kern w:val="0"/>
+                <w:sz w:val="22"/>
+                <w:szCs w:val="22"/>
+              </w:rPr>
+            </w:pPr>
+            <w:r>
+              <w:rPr>
+                <w:rFonts w:ascii="宋体" w:hAnsi="宋体" w:cs="宋体" w:hint="eastAsia"/>
+                <w:color w:val="000000"/>
+                <w:kern w:val="0"/>
+                <w:sz w:val="22"/>
+                <w:szCs w:val="22"/>
+              </w:rPr>
+              <w:t>300234</w:t>
+            </w:r>
+          </w:p>
+        </w:tc>
+        <w:tc>
+          <w:tcPr>
+            <w:tcW w:w="5600" w:type="dxa"/>
+            <w:tcBorders>
+              <w:top w:val="nil"/>
+              <w:left w:val="nil"/>
+              <w:bottom w:val="single" w:sz="4" w:space="0" w:color="auto"/>
+              <w:right w:val="single" w:sz="4" w:space="0" w:color="auto"/>
+            </w:tcBorders>
+            <w:shd w:val="clear" w:color="auto" w:fill="auto"/>
+            <w:noWrap/>
+            <w:vAlign w:val="center"/>
+            <w:hideMark/>
+          </w:tcPr>
+          <w:p>
+            <w:pPr>
+              <w:widowControl/>
+              <w:jc w:val="left"/>
+              <w:rPr>
+                <w:rFonts w:ascii="宋体" w:hAnsi="宋体" w:cs="宋体"/>
+                <w:color w:val="000000"/>
+                <w:kern w:val="0"/>
+                <w:sz w:val="22"/>
+                <w:szCs w:val="22"/>
+              </w:rPr>
+            </w:pPr>
+            <w:r>
+              <w:rPr>
+                <w:rFonts w:ascii="宋体" w:hAnsi="宋体" w:cs="宋体" w:hint="eastAsia"/>
+                <w:color w:val="000000"/>
+                <w:kern w:val="0"/>
+                <w:sz w:val="22"/>
+                <w:szCs w:val="22"/>
+              </w:rPr>
+              <w:t>回拨绑定手机号码异常</w:t>
+            </w:r>
+          </w:p>
+        </w:tc>
+      </w:tr>
+      <w:tr>
+        <w:trPr>
+          <w:trHeight w:val="270"/>
+        </w:trPr>
+        <w:tc>
+          <w:tcPr>
+            <w:tcW w:w="1460" w:type="dxa"/>
+            <w:tcBorders>
+              <w:top w:val="nil"/>
+              <w:left w:val="single" w:sz="4" w:space="0" w:color="auto"/>
+              <w:bottom w:val="single" w:sz="4" w:space="0" w:color="auto"/>
+              <w:right w:val="single" w:sz="4" w:space="0" w:color="auto"/>
+            </w:tcBorders>
+            <w:shd w:val="clear" w:color="auto" w:fill="auto"/>
+            <w:noWrap/>
+            <w:vAlign w:val="center"/>
+            <w:hideMark/>
+          </w:tcPr>
+          <w:p>
+            <w:pPr>
+              <w:widowControl/>
+              <w:jc w:val="center"/>
+              <w:rPr>
+                <w:rFonts w:ascii="宋体" w:hAnsi="宋体" w:cs="宋体"/>
+                <w:color w:val="000000"/>
+                <w:kern w:val="0"/>
+                <w:sz w:val="22"/>
+                <w:szCs w:val="22"/>
+              </w:rPr>
+            </w:pPr>
+            <w:r>
+              <w:rPr>
+                <w:rFonts w:ascii="宋体" w:hAnsi="宋体" w:cs="宋体" w:hint="eastAsia"/>
+                <w:color w:val="000000"/>
+                <w:kern w:val="0"/>
+                <w:sz w:val="22"/>
+                <w:szCs w:val="22"/>
+              </w:rPr>
+              <w:t>300235</w:t>
+            </w:r>
+          </w:p>
+        </w:tc>
+        <w:tc>
+          <w:tcPr>
+            <w:tcW w:w="5600" w:type="dxa"/>
+            <w:tcBorders>
+              <w:top w:val="nil"/>
+              <w:left w:val="nil"/>
+              <w:bottom w:val="single" w:sz="4" w:space="0" w:color="auto"/>
+              <w:right w:val="single" w:sz="4" w:space="0" w:color="auto"/>
+            </w:tcBorders>
+            <w:shd w:val="clear" w:color="auto" w:fill="auto"/>
+            <w:noWrap/>
+            <w:vAlign w:val="center"/>
+            <w:hideMark/>
+          </w:tcPr>
+          <w:p>
+            <w:pPr>
+              <w:widowControl/>
+              <w:jc w:val="left"/>
+              <w:rPr>
+                <w:rFonts w:ascii="宋体" w:hAnsi="宋体" w:cs="宋体"/>
+                <w:color w:val="000000"/>
+                <w:kern w:val="0"/>
+                <w:sz w:val="22"/>
+                <w:szCs w:val="22"/>
+              </w:rPr>
+            </w:pPr>
+            <w:r>
+              <w:rPr>
+                <w:rFonts w:ascii="宋体" w:hAnsi="宋体" w:cs="宋体" w:hint="eastAsia"/>
+                <w:color w:val="000000"/>
+                <w:kern w:val="0"/>
+                <w:sz w:val="22"/>
+                <w:szCs w:val="22"/>
+              </w:rPr>
+              <w:t>回拨鉴</w:t>
+            </w:r>
+            <w:proofErr w:type="gramStart"/>
+            <w:r>
+              <w:rPr>
+                <w:rFonts w:ascii="宋体" w:hAnsi="宋体" w:cs="宋体" w:hint="eastAsia"/>
+                <w:color w:val="000000"/>
+                <w:kern w:val="0"/>
+                <w:sz w:val="22"/>
+                <w:szCs w:val="22"/>
+              </w:rPr>
+              <w:t>权错误</w:t>
+            </w:r>
+            <w:proofErr w:type="gramEnd"/>
+            <w:r>
+              <w:rPr>
+                <w:rFonts w:ascii="宋体" w:hAnsi="宋体" w:cs="宋体" w:hint="eastAsia"/>
+                <w:color w:val="000000"/>
+                <w:kern w:val="0"/>
+                <w:sz w:val="22"/>
+                <w:szCs w:val="22"/>
+              </w:rPr>
+              <w:t>(需要重新登录)</w:t>
+            </w:r>
+          </w:p>
+        </w:tc>
+      </w:tr>
+      <w:tr>
+        <w:trPr>
+          <w:trHeight w:val="270"/>
+        </w:trPr>
+        <w:tc>
+          <w:tcPr>
+            <w:tcW w:w="1460" w:type="dxa"/>
+            <w:tcBorders>
+              <w:top w:val="nil"/>
+              <w:left w:val="single" w:sz="4" w:space="0" w:color="auto"/>
+              <w:bottom w:val="single" w:sz="4" w:space="0" w:color="auto"/>
+              <w:right w:val="single" w:sz="4" w:space="0" w:color="auto"/>
+            </w:tcBorders>
+            <w:shd w:val="clear" w:color="auto" w:fill="auto"/>
+            <w:noWrap/>
+            <w:vAlign w:val="center"/>
+            <w:hideMark/>
+          </w:tcPr>
+          <w:p>
+            <w:pPr>
+              <w:widowControl/>
+              <w:jc w:val="center"/>
+              <w:rPr>
+                <w:rFonts w:ascii="宋体" w:hAnsi="宋体" w:cs="宋体"/>
+                <w:color w:val="000000"/>
+                <w:kern w:val="0"/>
+                <w:sz w:val="22"/>
+                <w:szCs w:val="22"/>
+              </w:rPr>
+            </w:pPr>
+            <w:r>
+              <w:rPr>
+                <w:rFonts w:ascii="宋体" w:hAnsi="宋体" w:cs="宋体" w:hint="eastAsia"/>
+                <w:color w:val="000000"/>
+                <w:kern w:val="0"/>
+                <w:sz w:val="22"/>
+                <w:szCs w:val="22"/>
+              </w:rPr>
+              <w:lastRenderedPageBreak/>
+              <w:t>300236</w:t>
+            </w:r>
+          </w:p>
+        </w:tc>
+        <w:tc>
+          <w:tcPr>
+            <w:tcW w:w="5600" w:type="dxa"/>
+            <w:tcBorders>
+              <w:top w:val="nil"/>
+              <w:left w:val="nil"/>
+              <w:bottom w:val="single" w:sz="4" w:space="0" w:color="auto"/>
+              <w:right w:val="single" w:sz="4" w:space="0" w:color="auto"/>
+            </w:tcBorders>
+            <w:shd w:val="clear" w:color="auto" w:fill="auto"/>
+            <w:noWrap/>
+            <w:vAlign w:val="center"/>
+            <w:hideMark/>
+          </w:tcPr>
+          <w:p>
+            <w:pPr>
+              <w:widowControl/>
+              <w:jc w:val="left"/>
+              <w:rPr>
+                <w:rFonts w:ascii="宋体" w:hAnsi="宋体" w:cs="宋体"/>
+                <w:color w:val="000000"/>
+                <w:kern w:val="0"/>
+                <w:sz w:val="22"/>
+                <w:szCs w:val="22"/>
+              </w:rPr>
+            </w:pPr>
+            <w:r>
+              <w:rPr>
+                <w:rFonts w:ascii="宋体" w:hAnsi="宋体" w:cs="宋体" w:hint="eastAsia"/>
+                <w:color w:val="000000"/>
+                <w:kern w:val="0"/>
+                <w:sz w:val="22"/>
+                <w:szCs w:val="22"/>
+              </w:rPr>
+              <w:t>回拨IO错误</w:t>
+            </w:r>
+          </w:p>
+        </w:tc>
+      </w:tr>
+      <w:tr>
+        <w:trPr>
+          <w:trHeight w:val="270"/>
+        </w:trPr>
+        <w:tc>
+          <w:tcPr>
+            <w:tcW w:w="1460" w:type="dxa"/>
+            <w:tcBorders>
+              <w:top w:val="nil"/>
+              <w:left w:val="single" w:sz="4" w:space="0" w:color="auto"/>
+              <w:bottom w:val="single" w:sz="4" w:space="0" w:color="auto"/>
+              <w:right w:val="single" w:sz="4" w:space="0" w:color="auto"/>
+            </w:tcBorders>
+            <w:shd w:val="clear" w:color="auto" w:fill="auto"/>
+            <w:noWrap/>
+            <w:vAlign w:val="center"/>
+            <w:hideMark/>
+          </w:tcPr>
+          <w:p>
+            <w:pPr>
+              <w:widowControl/>
+              <w:jc w:val="center"/>
+              <w:rPr>
+                <w:rFonts w:ascii="宋体" w:hAnsi="宋体" w:cs="宋体"/>
+                <w:color w:val="000000"/>
+                <w:kern w:val="0"/>
+                <w:sz w:val="22"/>
+                <w:szCs w:val="22"/>
+              </w:rPr>
+            </w:pPr>
+            <w:r>
+              <w:rPr>
+                <w:rFonts w:ascii="宋体" w:hAnsi="宋体" w:cs="宋体" w:hint="eastAsia"/>
+                <w:color w:val="000000"/>
+                <w:kern w:val="0"/>
+                <w:sz w:val="22"/>
+                <w:szCs w:val="22"/>
+              </w:rPr>
+              <w:t>300237</w:t>
+            </w:r>
+          </w:p>
+        </w:tc>
+        <w:tc>
+          <w:tcPr>
+            <w:tcW w:w="5600" w:type="dxa"/>
+            <w:tcBorders>
+              <w:top w:val="nil"/>
+              <w:left w:val="nil"/>
+              <w:bottom w:val="single" w:sz="4" w:space="0" w:color="auto"/>
+              <w:right w:val="single" w:sz="4" w:space="0" w:color="auto"/>
+            </w:tcBorders>
+            <w:shd w:val="clear" w:color="auto" w:fill="auto"/>
+            <w:noWrap/>
+            <w:vAlign w:val="center"/>
+            <w:hideMark/>
+          </w:tcPr>
+          <w:p>
+            <w:pPr>
+              <w:widowControl/>
+              <w:jc w:val="left"/>
+              <w:rPr>
+                <w:rFonts w:ascii="宋体" w:hAnsi="宋体" w:cs="宋体"/>
+                <w:color w:val="000000"/>
+                <w:kern w:val="0"/>
+                <w:sz w:val="22"/>
+                <w:szCs w:val="22"/>
+              </w:rPr>
+            </w:pPr>
+            <w:r>
+              <w:rPr>
+                <w:rFonts w:ascii="宋体" w:hAnsi="宋体" w:cs="宋体" w:hint="eastAsia"/>
+                <w:color w:val="000000"/>
+                <w:kern w:val="0"/>
+                <w:sz w:val="22"/>
+                <w:szCs w:val="22"/>
+              </w:rPr>
+              <w:t>回拨请求成功但</w:t>
+            </w:r>
+            <w:proofErr w:type="gramStart"/>
+            <w:r>
+              <w:rPr>
+                <w:rFonts w:ascii="宋体" w:hAnsi="宋体" w:cs="宋体" w:hint="eastAsia"/>
+                <w:color w:val="000000"/>
+                <w:kern w:val="0"/>
+                <w:sz w:val="22"/>
+                <w:szCs w:val="22"/>
+              </w:rPr>
+              <w:t>反回</w:t>
+            </w:r>
+            <w:proofErr w:type="gramEnd"/>
+            <w:r>
+              <w:rPr>
+                <w:rFonts w:ascii="宋体" w:hAnsi="宋体" w:cs="宋体" w:hint="eastAsia"/>
+                <w:color w:val="000000"/>
+                <w:kern w:val="0"/>
+                <w:sz w:val="22"/>
+                <w:szCs w:val="22"/>
+              </w:rPr>
+              <w:t>JSON错误</w:t>
+            </w:r>
+          </w:p>
+        </w:tc>
+      </w:tr>
+      <w:tr>
+        <w:trPr>
+          <w:trHeight w:val="270"/>
+        </w:trPr>
+        <w:tc>
+          <w:tcPr>
+            <w:tcW w:w="1460" w:type="dxa"/>
+            <w:tcBorders>
+              <w:top w:val="nil"/>
+              <w:left w:val="single" w:sz="4" w:space="0" w:color="auto"/>
+              <w:bottom w:val="single" w:sz="4" w:space="0" w:color="auto"/>
+              <w:right w:val="single" w:sz="4" w:space="0" w:color="auto"/>
+            </w:tcBorders>
+            <w:shd w:val="clear" w:color="auto" w:fill="auto"/>
+            <w:noWrap/>
+            <w:vAlign w:val="center"/>
+            <w:hideMark/>
+          </w:tcPr>
+          <w:p>
+            <w:pPr>
+              <w:widowControl/>
+              <w:jc w:val="center"/>
+              <w:rPr>
+                <w:rFonts w:ascii="宋体" w:hAnsi="宋体" w:cs="宋体"/>
+                <w:color w:val="000000"/>
+                <w:kern w:val="0"/>
+                <w:sz w:val="22"/>
+                <w:szCs w:val="22"/>
+              </w:rPr>
+            </w:pPr>
+            <w:r>
+              <w:rPr>
+                <w:rFonts w:ascii="宋体" w:hAnsi="宋体" w:cs="宋体" w:hint="eastAsia"/>
+                <w:color w:val="000000"/>
+                <w:kern w:val="0"/>
+                <w:sz w:val="22"/>
+                <w:szCs w:val="22"/>
+              </w:rPr>
+              <w:t>300238</w:t>
+            </w:r>
+          </w:p>
+        </w:tc>
+        <w:tc>
+          <w:tcPr>
+            <w:tcW w:w="5600" w:type="dxa"/>
+            <w:tcBorders>
+              <w:top w:val="nil"/>
+              <w:left w:val="nil"/>
+              <w:bottom w:val="single" w:sz="4" w:space="0" w:color="auto"/>
+              <w:right w:val="single" w:sz="4" w:space="0" w:color="auto"/>
+            </w:tcBorders>
+            <w:shd w:val="clear" w:color="auto" w:fill="auto"/>
+            <w:noWrap/>
+            <w:vAlign w:val="center"/>
+            <w:hideMark/>
+          </w:tcPr>
+          <w:p>
+            <w:pPr>
+              <w:widowControl/>
+              <w:jc w:val="left"/>
+              <w:rPr>
+                <w:rFonts w:ascii="宋体" w:hAnsi="宋体" w:cs="宋体"/>
+                <w:color w:val="000000"/>
+                <w:kern w:val="0"/>
+                <w:sz w:val="22"/>
+                <w:szCs w:val="22"/>
+              </w:rPr>
+            </w:pPr>
+            <w:r>
+              <w:rPr>
+                <w:rFonts w:ascii="宋体" w:hAnsi="宋体" w:cs="宋体" w:hint="eastAsia"/>
+                <w:color w:val="000000"/>
+                <w:kern w:val="0"/>
+                <w:sz w:val="22"/>
+                <w:szCs w:val="22"/>
+              </w:rPr>
+              <w:t>回拨请求超时</w:t>
+            </w:r>
+          </w:p>
+        </w:tc>
+      </w:tr>
+      <w:tr>
+        <w:trPr>
+          <w:trHeight w:val="270"/>
+        </w:trPr>
+        <w:tc>
+          <w:tcPr>
+            <w:tcW w:w="1460" w:type="dxa"/>
+            <w:tcBorders>
+              <w:top w:val="nil"/>
+              <w:left w:val="single" w:sz="4" w:space="0" w:color="auto"/>
+              <w:bottom w:val="single" w:sz="4" w:space="0" w:color="auto"/>
+              <w:right w:val="single" w:sz="4" w:space="0" w:color="auto"/>
+            </w:tcBorders>
+            <w:shd w:val="clear" w:color="auto" w:fill="auto"/>
+            <w:noWrap/>
+            <w:vAlign w:val="center"/>
+            <w:hideMark/>
+          </w:tcPr>
+          <w:p>
+            <w:pPr>
+              <w:widowControl/>
+              <w:jc w:val="center"/>
+              <w:rPr>
+                <w:rFonts w:ascii="宋体" w:hAnsi="宋体" w:cs="宋体"/>
+                <w:color w:val="000000"/>
+                <w:kern w:val="0"/>
+                <w:sz w:val="22"/>
+                <w:szCs w:val="22"/>
+              </w:rPr>
+            </w:pPr>
+            <w:r>
+              <w:rPr>
+                <w:rFonts w:ascii="宋体" w:hAnsi="宋体" w:cs="宋体" w:hint="eastAsia"/>
+                <w:color w:val="000000"/>
+                <w:kern w:val="0"/>
+                <w:sz w:val="22"/>
+                <w:szCs w:val="22"/>
+              </w:rPr>
+              <w:t>300239</w:t>
+            </w:r>
+          </w:p>
+        </w:tc>
+        <w:tc>
+          <w:tcPr>
+            <w:tcW w:w="5600" w:type="dxa"/>
+            <w:tcBorders>
+              <w:top w:val="nil"/>
+              <w:left w:val="nil"/>
+              <w:bottom w:val="single" w:sz="4" w:space="0" w:color="auto"/>
+              <w:right w:val="single" w:sz="4" w:space="0" w:color="auto"/>
+            </w:tcBorders>
+            <w:shd w:val="clear" w:color="auto" w:fill="auto"/>
+            <w:noWrap/>
+            <w:vAlign w:val="center"/>
+            <w:hideMark/>
+          </w:tcPr>
+          <w:p>
+            <w:pPr>
+              <w:widowControl/>
+              <w:jc w:val="left"/>
+              <w:rPr>
+                <w:rFonts w:ascii="宋体" w:hAnsi="宋体" w:cs="宋体"/>
+                <w:color w:val="000000"/>
+                <w:kern w:val="0"/>
+                <w:sz w:val="22"/>
+                <w:szCs w:val="22"/>
+              </w:rPr>
+            </w:pPr>
+            <w:r>
+              <w:rPr>
+                <w:rFonts w:ascii="宋体" w:hAnsi="宋体" w:cs="宋体" w:hint="eastAsia"/>
+                <w:color w:val="000000"/>
+                <w:kern w:val="0"/>
+                <w:sz w:val="22"/>
+                <w:szCs w:val="22"/>
+              </w:rPr>
+              <w:t>回拨服务器繁忙</w:t>
+            </w:r>
+          </w:p>
+        </w:tc>
+      </w:tr>
+      <w:tr>
+        <w:trPr>
+          <w:trHeight w:val="270"/>
+        </w:trPr>
+        <w:tc>
+          <w:tcPr>
+            <w:tcW w:w="1460" w:type="dxa"/>
+            <w:tcBorders>
+              <w:top w:val="nil"/>
+              <w:left w:val="single" w:sz="4" w:space="0" w:color="auto"/>
+              <w:bottom w:val="single" w:sz="4" w:space="0" w:color="auto"/>
+              <w:right w:val="single" w:sz="4" w:space="0" w:color="auto"/>
+            </w:tcBorders>
+            <w:shd w:val="clear" w:color="auto" w:fill="auto"/>
+            <w:noWrap/>
+            <w:vAlign w:val="center"/>
+            <w:hideMark/>
+          </w:tcPr>
+          <w:p>
+            <w:pPr>
+              <w:widowControl/>
+              <w:jc w:val="center"/>
+              <w:rPr>
+                <w:rFonts w:ascii="宋体" w:hAnsi="宋体" w:cs="宋体"/>
+                <w:color w:val="000000"/>
+                <w:kern w:val="0"/>
+                <w:sz w:val="22"/>
+                <w:szCs w:val="22"/>
+              </w:rPr>
+            </w:pPr>
+            <w:r>
+              <w:rPr>
+                <w:rFonts w:ascii="宋体" w:hAnsi="宋体" w:cs="宋体" w:hint="eastAsia"/>
+                <w:color w:val="000000"/>
+                <w:kern w:val="0"/>
+                <w:sz w:val="22"/>
+                <w:szCs w:val="22"/>
+              </w:rPr>
+              <w:t>300240</w:t>
+            </w:r>
+          </w:p>
+        </w:tc>
+        <w:tc>
+          <w:tcPr>
+            <w:tcW w:w="5600" w:type="dxa"/>
+            <w:tcBorders>
+              <w:top w:val="nil"/>
+              <w:left w:val="nil"/>
+              <w:bottom w:val="single" w:sz="4" w:space="0" w:color="auto"/>
+              <w:right w:val="single" w:sz="4" w:space="0" w:color="auto"/>
+            </w:tcBorders>
+            <w:shd w:val="clear" w:color="auto" w:fill="auto"/>
+            <w:noWrap/>
+            <w:vAlign w:val="center"/>
+            <w:hideMark/>
+          </w:tcPr>
+          <w:p>
+            <w:pPr>
+              <w:widowControl/>
+              <w:jc w:val="left"/>
+              <w:rPr>
+                <w:rFonts w:ascii="宋体" w:hAnsi="宋体" w:cs="宋体"/>
+                <w:color w:val="000000"/>
+                <w:kern w:val="0"/>
+                <w:sz w:val="22"/>
+                <w:szCs w:val="22"/>
+              </w:rPr>
+            </w:pPr>
+            <w:r>
+              <w:rPr>
+                <w:rFonts w:ascii="宋体" w:hAnsi="宋体" w:cs="宋体" w:hint="eastAsia"/>
+                <w:color w:val="000000"/>
+                <w:kern w:val="0"/>
+                <w:sz w:val="22"/>
+                <w:szCs w:val="22"/>
+              </w:rPr>
+              <w:t>回拨服务器内部错误</w:t>
+            </w:r>
+          </w:p>
+        </w:tc>
+      </w:tr>
+      <w:tr>
+        <w:trPr>
+          <w:trHeight w:val="270"/>
+        </w:trPr>
+        <w:tc>
+          <w:tcPr>
+            <w:tcW w:w="1460" w:type="dxa"/>
+            <w:tcBorders>
+              <w:top w:val="nil"/>
+              <w:left w:val="single" w:sz="4" w:space="0" w:color="auto"/>
+              <w:bottom w:val="single" w:sz="4" w:space="0" w:color="auto"/>
+              <w:right w:val="single" w:sz="4" w:space="0" w:color="auto"/>
+            </w:tcBorders>
+            <w:shd w:val="clear" w:color="auto" w:fill="auto"/>
+            <w:noWrap/>
+            <w:vAlign w:val="center"/>
+            <w:hideMark/>
+          </w:tcPr>
+          <w:p>
+            <w:pPr>
+              <w:widowControl/>
+              <w:jc w:val="center"/>
+              <w:rPr>
+                <w:rFonts w:ascii="宋体" w:hAnsi="宋体" w:cs="宋体"/>
+                <w:color w:val="000000"/>
+                <w:kern w:val="0"/>
+                <w:sz w:val="22"/>
+                <w:szCs w:val="22"/>
+              </w:rPr>
+            </w:pPr>
+            <w:r>
+              <w:rPr>
+                <w:rFonts w:ascii="宋体" w:hAnsi="宋体" w:cs="宋体" w:hint="eastAsia"/>
+                <w:color w:val="000000"/>
+                <w:kern w:val="0"/>
+                <w:sz w:val="22"/>
+                <w:szCs w:val="22"/>
+              </w:rPr>
+              <w:t>300241</w:t>
+            </w:r>
+          </w:p>
+        </w:tc>
+        <w:tc>
+          <w:tcPr>
+            <w:tcW w:w="5600" w:type="dxa"/>
+            <w:tcBorders>
+              <w:top w:val="nil"/>
+              <w:left w:val="nil"/>
+              <w:bottom w:val="single" w:sz="4" w:space="0" w:color="auto"/>
+              <w:right w:val="single" w:sz="4" w:space="0" w:color="auto"/>
+            </w:tcBorders>
+            <w:shd w:val="clear" w:color="auto" w:fill="auto"/>
+            <w:noWrap/>
+            <w:vAlign w:val="center"/>
+            <w:hideMark/>
+          </w:tcPr>
+          <w:p>
+            <w:pPr>
+              <w:widowControl/>
+              <w:jc w:val="left"/>
+              <w:rPr>
+                <w:rFonts w:ascii="宋体" w:hAnsi="宋体" w:cs="宋体"/>
+                <w:color w:val="000000"/>
+                <w:kern w:val="0"/>
+                <w:sz w:val="22"/>
+                <w:szCs w:val="22"/>
+              </w:rPr>
+            </w:pPr>
+            <w:r>
+              <w:rPr>
+                <w:rFonts w:ascii="宋体" w:hAnsi="宋体" w:cs="宋体" w:hint="eastAsia"/>
+                <w:color w:val="000000"/>
+                <w:kern w:val="0"/>
+                <w:sz w:val="22"/>
+                <w:szCs w:val="22"/>
+              </w:rPr>
+              <w:t>回拨被叫号码错误</w:t>
+            </w:r>
+          </w:p>
+        </w:tc>
+      </w:tr>
+      <w:tr>
+        <w:trPr>
+          <w:trHeight w:val="270"/>
+        </w:trPr>
+        <w:tc>
+          <w:tcPr>
+            <w:tcW w:w="1460" w:type="dxa"/>
+            <w:tcBorders>
+              <w:top w:val="nil"/>
+              <w:left w:val="single" w:sz="4" w:space="0" w:color="auto"/>
+              <w:bottom w:val="single" w:sz="4" w:space="0" w:color="auto"/>
+              <w:right w:val="single" w:sz="4" w:space="0" w:color="auto"/>
+            </w:tcBorders>
+            <w:shd w:val="clear" w:color="auto" w:fill="auto"/>
+            <w:noWrap/>
+            <w:vAlign w:val="center"/>
+            <w:hideMark/>
+          </w:tcPr>
+          <w:p>
+            <w:pPr>
+              <w:widowControl/>
+              <w:jc w:val="center"/>
+              <w:rPr>
+                <w:rFonts w:ascii="宋体" w:hAnsi="宋体" w:cs="宋体"/>
+                <w:color w:val="000000"/>
+                <w:kern w:val="0"/>
+                <w:sz w:val="22"/>
+                <w:szCs w:val="22"/>
+              </w:rPr>
+            </w:pPr>
+            <w:r>
+              <w:rPr>
+                <w:rFonts w:ascii="宋体" w:hAnsi="宋体" w:cs="宋体" w:hint="eastAsia"/>
+                <w:color w:val="000000"/>
+                <w:kern w:val="0"/>
+                <w:sz w:val="22"/>
+                <w:szCs w:val="22"/>
+              </w:rPr>
+              <w:t>300242</w:t>
+            </w:r>
+          </w:p>
+        </w:tc>
+        <w:tc>
+          <w:tcPr>
+            <w:tcW w:w="5600" w:type="dxa"/>
+            <w:tcBorders>
+              <w:top w:val="nil"/>
+              <w:left w:val="nil"/>
+              <w:bottom w:val="single" w:sz="4" w:space="0" w:color="auto"/>
+              <w:right w:val="single" w:sz="4" w:space="0" w:color="auto"/>
+            </w:tcBorders>
+            <w:shd w:val="clear" w:color="auto" w:fill="auto"/>
+            <w:noWrap/>
+            <w:vAlign w:val="center"/>
+            <w:hideMark/>
+          </w:tcPr>
+          <w:p>
+            <w:pPr>
+              <w:widowControl/>
+              <w:jc w:val="left"/>
+              <w:rPr>
+                <w:rFonts w:ascii="宋体" w:hAnsi="宋体" w:cs="宋体"/>
+                <w:color w:val="000000"/>
+                <w:kern w:val="0"/>
+                <w:sz w:val="22"/>
+                <w:szCs w:val="22"/>
+              </w:rPr>
+            </w:pPr>
+            <w:r>
+              <w:rPr>
+                <w:rFonts w:ascii="宋体" w:hAnsi="宋体" w:cs="宋体" w:hint="eastAsia"/>
+                <w:color w:val="000000"/>
+                <w:kern w:val="0"/>
+                <w:sz w:val="22"/>
+                <w:szCs w:val="22"/>
+              </w:rPr>
+              <w:t>充值后才可以</w:t>
+            </w:r>
+            <w:proofErr w:type="gramStart"/>
+            <w:r>
+              <w:rPr>
+                <w:rFonts w:ascii="宋体" w:hAnsi="宋体" w:cs="宋体" w:hint="eastAsia"/>
+                <w:color w:val="000000"/>
+                <w:kern w:val="0"/>
+                <w:sz w:val="22"/>
+                <w:szCs w:val="22"/>
+              </w:rPr>
+              <w:t>拨打因际电话</w:t>
+            </w:r>
+            <w:proofErr w:type="gramEnd"/>
+          </w:p>
+        </w:tc>
+      </w:tr>
+      <w:tr>
+        <w:trPr>
+          <w:trHeight w:val="270"/>
+        </w:trPr>
+        <w:tc>
+          <w:tcPr>
+            <w:tcW w:w="1460" w:type="dxa"/>
+            <w:tcBorders>
+              <w:top w:val="nil"/>
+              <w:left w:val="single" w:sz="4" w:space="0" w:color="auto"/>
+              <w:bottom w:val="single" w:sz="4" w:space="0" w:color="auto"/>
+              <w:right w:val="single" w:sz="4" w:space="0" w:color="auto"/>
+            </w:tcBorders>
+            <w:shd w:val="clear" w:color="auto" w:fill="auto"/>
+            <w:noWrap/>
+            <w:vAlign w:val="center"/>
+            <w:hideMark/>
+          </w:tcPr>
+          <w:p>
+            <w:pPr>
+              <w:widowControl/>
+              <w:jc w:val="center"/>
+              <w:rPr>
+                <w:rFonts w:ascii="宋体" w:hAnsi="宋体" w:cs="宋体"/>
+                <w:color w:val="000000"/>
+                <w:kern w:val="0"/>
+                <w:sz w:val="22"/>
+                <w:szCs w:val="22"/>
+              </w:rPr>
+            </w:pPr>
+            <w:r>
+              <w:rPr>
+                <w:rFonts w:ascii="宋体" w:hAnsi="宋体" w:cs="宋体" w:hint="eastAsia"/>
+                <w:color w:val="000000"/>
+                <w:kern w:val="0"/>
+                <w:sz w:val="22"/>
+                <w:szCs w:val="22"/>
+              </w:rPr>
+              <w:t>300247</w:t>
+            </w:r>
+          </w:p>
+        </w:tc>
+        <w:tc>
+          <w:tcPr>
+            <w:tcW w:w="5600" w:type="dxa"/>
+            <w:tcBorders>
+              <w:top w:val="nil"/>
+              <w:left w:val="nil"/>
+              <w:bottom w:val="single" w:sz="4" w:space="0" w:color="auto"/>
+              <w:right w:val="single" w:sz="4" w:space="0" w:color="auto"/>
+            </w:tcBorders>
+            <w:shd w:val="clear" w:color="auto" w:fill="auto"/>
+            <w:noWrap/>
+            <w:vAlign w:val="center"/>
+            <w:hideMark/>
+          </w:tcPr>
+          <w:p>
+            <w:pPr>
+              <w:widowControl/>
+              <w:jc w:val="left"/>
+              <w:rPr>
+                <w:rFonts w:ascii="宋体" w:hAnsi="宋体" w:cs="宋体"/>
+                <w:color w:val="000000"/>
+                <w:kern w:val="0"/>
+                <w:sz w:val="22"/>
+                <w:szCs w:val="22"/>
+              </w:rPr>
+            </w:pPr>
+            <w:r>
+              <w:rPr>
+                <w:rFonts w:ascii="宋体" w:hAnsi="宋体" w:cs="宋体" w:hint="eastAsia"/>
+                <w:color w:val="000000"/>
+                <w:kern w:val="0"/>
+                <w:sz w:val="22"/>
+                <w:szCs w:val="22"/>
+              </w:rPr>
+              <w:t>对方正在响铃</w:t>
+            </w:r>
+          </w:p>
+        </w:tc>
+      </w:tr>
+      <w:tr>
+        <w:trPr>
+          <w:trHeight w:val="270"/>
+        </w:trPr>
+        <w:tc>
+          <w:tcPr>
+            <w:tcW w:w="1460" w:type="dxa"/>
+            <w:tcBorders>
+              <w:top w:val="nil"/>
+              <w:left w:val="single" w:sz="4" w:space="0" w:color="auto"/>
+              <w:bottom w:val="single" w:sz="4" w:space="0" w:color="auto"/>
+              <w:right w:val="single" w:sz="4" w:space="0" w:color="auto"/>
+            </w:tcBorders>
+            <w:shd w:val="clear" w:color="auto" w:fill="auto"/>
+            <w:noWrap/>
+            <w:vAlign w:val="center"/>
+            <w:hideMark/>
+          </w:tcPr>
+          <w:p>
+            <w:pPr>
+              <w:widowControl/>
+              <w:jc w:val="center"/>
+              <w:rPr>
+                <w:rFonts w:ascii="宋体" w:hAnsi="宋体" w:cs="宋体"/>
+                <w:color w:val="000000"/>
+                <w:kern w:val="0"/>
+                <w:sz w:val="22"/>
+                <w:szCs w:val="22"/>
+              </w:rPr>
+            </w:pPr>
+            <w:r>
+              <w:rPr>
+                <w:rFonts w:ascii="宋体" w:hAnsi="宋体" w:cs="宋体" w:hint="eastAsia"/>
+                <w:color w:val="000000"/>
+                <w:kern w:val="0"/>
+                <w:sz w:val="22"/>
+                <w:szCs w:val="22"/>
+              </w:rPr>
+              <w:t>300243</w:t>
+            </w:r>
+          </w:p>
+        </w:tc>
+        <w:tc>
+          <w:tcPr>
+            <w:tcW w:w="5600" w:type="dxa"/>
+            <w:tcBorders>
+              <w:top w:val="nil"/>
+              <w:left w:val="nil"/>
+              <w:bottom w:val="single" w:sz="4" w:space="0" w:color="auto"/>
+              <w:right w:val="single" w:sz="4" w:space="0" w:color="auto"/>
+            </w:tcBorders>
+            <w:shd w:val="clear" w:color="auto" w:fill="auto"/>
+            <w:noWrap/>
+            <w:vAlign w:val="center"/>
+            <w:hideMark/>
+          </w:tcPr>
+          <w:p>
+            <w:pPr>
+              <w:widowControl/>
+              <w:jc w:val="left"/>
+              <w:rPr>
+                <w:rFonts w:ascii="宋体" w:hAnsi="宋体" w:cs="宋体"/>
+                <w:color w:val="000000"/>
+                <w:kern w:val="0"/>
+                <w:sz w:val="22"/>
+                <w:szCs w:val="22"/>
+              </w:rPr>
+            </w:pPr>
+            <w:r>
+              <w:rPr>
+                <w:rFonts w:ascii="宋体" w:hAnsi="宋体" w:cs="宋体" w:hint="eastAsia"/>
+                <w:color w:val="000000"/>
+                <w:kern w:val="0"/>
+                <w:sz w:val="22"/>
+                <w:szCs w:val="22"/>
+              </w:rPr>
+              <w:t>回拨未知错误</w:t>
+            </w:r>
+          </w:p>
+        </w:tc>
+      </w:tr>
+      <w:tr>
+        <w:trPr>
+          <w:trHeight w:val="270"/>
+        </w:trPr>
+        <w:tc>
+          <w:tcPr>
+            <w:tcW w:w="1460" w:type="dxa"/>
+            <w:tcBorders>
+              <w:top w:val="nil"/>
+              <w:left w:val="single" w:sz="4" w:space="0" w:color="auto"/>
+              <w:bottom w:val="single" w:sz="4" w:space="0" w:color="auto"/>
+              <w:right w:val="single" w:sz="4" w:space="0" w:color="auto"/>
+            </w:tcBorders>
+            <w:shd w:val="clear" w:color="auto" w:fill="auto"/>
+            <w:noWrap/>
+            <w:vAlign w:val="center"/>
+            <w:hideMark/>
+          </w:tcPr>
+          <w:p>
+            <w:pPr>
+              <w:widowControl/>
+              <w:jc w:val="center"/>
+              <w:rPr>
+                <w:rFonts w:ascii="宋体" w:hAnsi="宋体" w:cs="宋体"/>
+                <w:color w:val="000000"/>
+                <w:kern w:val="0"/>
+                <w:sz w:val="22"/>
+                <w:szCs w:val="22"/>
+              </w:rPr>
+            </w:pPr>
+            <w:r>
+              <w:rPr>
+                <w:rFonts w:ascii="宋体" w:hAnsi="宋体" w:cs="宋体" w:hint="eastAsia"/>
+                <w:color w:val="000000"/>
+                <w:kern w:val="0"/>
+                <w:sz w:val="22"/>
+                <w:szCs w:val="22"/>
+              </w:rPr>
+              <w:t>300249</w:t>
+            </w:r>
+          </w:p>
+        </w:tc>
+        <w:tc>
+          <w:tcPr>
+            <w:tcW w:w="5600" w:type="dxa"/>
+            <w:tcBorders>
+              <w:top w:val="nil"/>
+              <w:left w:val="nil"/>
+              <w:bottom w:val="single" w:sz="4" w:space="0" w:color="auto"/>
+              <w:right w:val="single" w:sz="4" w:space="0" w:color="auto"/>
+            </w:tcBorders>
+            <w:shd w:val="clear" w:color="auto" w:fill="auto"/>
+            <w:noWrap/>
+            <w:vAlign w:val="center"/>
+            <w:hideMark/>
+          </w:tcPr>
+          <w:p>
+            <w:pPr>
+              <w:widowControl/>
+              <w:jc w:val="left"/>
+              <w:rPr>
+                <w:rFonts w:ascii="宋体" w:hAnsi="宋体" w:cs="宋体"/>
+                <w:color w:val="000000"/>
+                <w:kern w:val="0"/>
+                <w:sz w:val="22"/>
+                <w:szCs w:val="22"/>
+              </w:rPr>
+            </w:pPr>
+            <w:r>
+              <w:rPr>
+                <w:rFonts w:ascii="宋体" w:hAnsi="宋体" w:cs="宋体" w:hint="eastAsia"/>
+                <w:color w:val="000000"/>
+                <w:kern w:val="0"/>
+                <w:sz w:val="22"/>
+                <w:szCs w:val="22"/>
+              </w:rPr>
+              <w:t>该机器不支持视频通话(新添加)</w:t>
+            </w:r>
+          </w:p>
+        </w:tc>
+      </w:tr>
+      <w:tr>
+        <w:trPr>
+          <w:trHeight w:val="270"/>
+        </w:trPr>
+        <w:tc>
+          <w:tcPr>
+            <w:tcW w:w="1460" w:type="dxa"/>
+            <w:tcBorders>
+              <w:top w:val="nil"/>
+              <w:left w:val="single" w:sz="4" w:space="0" w:color="auto"/>
+              <w:bottom w:val="single" w:sz="4" w:space="0" w:color="auto"/>
+              <w:right w:val="nil"/>
+            </w:tcBorders>
+            <w:shd w:val="clear" w:color="auto" w:fill="auto"/>
+            <w:noWrap/>
+            <w:vAlign w:val="center"/>
+            <w:hideMark/>
+          </w:tcPr>
+          <w:p>
+            <w:pPr>
+              <w:widowControl/>
+              <w:jc w:val="center"/>
+              <w:rPr>
+                <w:rFonts w:ascii="宋体" w:hAnsi="宋体" w:cs="宋体"/>
+                <w:color w:val="000000"/>
+                <w:kern w:val="0"/>
+                <w:sz w:val="22"/>
+                <w:szCs w:val="22"/>
+              </w:rPr>
+            </w:pPr>
+            <w:r>
+              <w:rPr>
+                <w:rFonts w:ascii="宋体" w:hAnsi="宋体" w:cs="宋体" w:hint="eastAsia"/>
+                <w:color w:val="000000"/>
+                <w:kern w:val="0"/>
+                <w:sz w:val="22"/>
+                <w:szCs w:val="22"/>
+              </w:rPr>
+              <w:t>300260</w:t>
+            </w:r>
+          </w:p>
+        </w:tc>
+        <w:tc>
+          <w:tcPr>
+            <w:tcW w:w="5600" w:type="dxa"/>
+            <w:tcBorders>
+              <w:top w:val="nil"/>
+              <w:left w:val="nil"/>
+              <w:bottom w:val="single" w:sz="4" w:space="0" w:color="auto"/>
+              <w:right w:val="single" w:sz="4" w:space="0" w:color="auto"/>
+            </w:tcBorders>
+            <w:shd w:val="clear" w:color="auto" w:fill="auto"/>
+            <w:noWrap/>
+            <w:vAlign w:val="center"/>
+            <w:hideMark/>
+          </w:tcPr>
+          <w:p>
+            <w:pPr>
+              <w:widowControl/>
+              <w:jc w:val="left"/>
+              <w:rPr>
+                <w:rFonts w:ascii="宋体" w:hAnsi="宋体" w:cs="宋体"/>
+                <w:color w:val="000000"/>
+                <w:kern w:val="0"/>
+                <w:sz w:val="22"/>
+                <w:szCs w:val="22"/>
+              </w:rPr>
+            </w:pPr>
+            <w:r>
+              <w:rPr>
+                <w:rFonts w:ascii="宋体" w:hAnsi="宋体" w:cs="宋体" w:hint="eastAsia"/>
+                <w:color w:val="000000"/>
+                <w:kern w:val="0"/>
+                <w:sz w:val="22"/>
+                <w:szCs w:val="22"/>
+              </w:rPr>
+              <w:t>回拨寻呼不可及</w:t>
+            </w:r>
+          </w:p>
+        </w:tc>
+      </w:tr>
+      <w:tr>
+        <w:trPr>
+          <w:trHeight w:val="270"/>
+        </w:trPr>
+        <w:tc>
+          <w:tcPr>
+            <w:tcW w:w="1460" w:type="dxa"/>
+            <w:tcBorders>
+              <w:top w:val="nil"/>
+              <w:left w:val="single" w:sz="4" w:space="0" w:color="auto"/>
+              <w:bottom w:val="single" w:sz="4" w:space="0" w:color="auto"/>
+              <w:right w:val="nil"/>
+            </w:tcBorders>
+            <w:shd w:val="clear" w:color="auto" w:fill="auto"/>
+            <w:noWrap/>
+            <w:vAlign w:val="center"/>
+            <w:hideMark/>
+          </w:tcPr>
+          <w:p>
+            <w:pPr>
+              <w:widowControl/>
+              <w:jc w:val="center"/>
+              <w:rPr>
+                <w:rFonts w:ascii="宋体" w:hAnsi="宋体" w:cs="宋体"/>
+                <w:color w:val="000000"/>
+                <w:kern w:val="0"/>
+                <w:sz w:val="22"/>
+                <w:szCs w:val="22"/>
+              </w:rPr>
+            </w:pPr>
+            <w:r>
+              <w:rPr>
+                <w:rFonts w:ascii="宋体" w:hAnsi="宋体" w:cs="宋体" w:hint="eastAsia"/>
+                <w:color w:val="000000"/>
+                <w:kern w:val="0"/>
+                <w:sz w:val="22"/>
+                <w:szCs w:val="22"/>
+              </w:rPr>
+              <w:t>300261</w:t>
+            </w:r>
+          </w:p>
+        </w:tc>
+        <w:tc>
+          <w:tcPr>
+            <w:tcW w:w="5600" w:type="dxa"/>
+            <w:tcBorders>
+              <w:top w:val="nil"/>
+              <w:left w:val="nil"/>
+              <w:bottom w:val="single" w:sz="4" w:space="0" w:color="auto"/>
+              <w:right w:val="single" w:sz="4" w:space="0" w:color="auto"/>
+            </w:tcBorders>
+            <w:shd w:val="clear" w:color="auto" w:fill="auto"/>
+            <w:noWrap/>
+            <w:vAlign w:val="center"/>
+            <w:hideMark/>
+          </w:tcPr>
+          <w:p>
+            <w:pPr>
+              <w:widowControl/>
+              <w:jc w:val="left"/>
+              <w:rPr>
+                <w:rFonts w:ascii="宋体" w:hAnsi="宋体" w:cs="宋体"/>
+                <w:color w:val="000000"/>
+                <w:kern w:val="0"/>
+                <w:sz w:val="22"/>
+                <w:szCs w:val="22"/>
+              </w:rPr>
+            </w:pPr>
+            <w:r>
+              <w:rPr>
+                <w:rFonts w:ascii="宋体" w:hAnsi="宋体" w:cs="宋体" w:hint="eastAsia"/>
+                <w:color w:val="000000"/>
+                <w:kern w:val="0"/>
+                <w:sz w:val="22"/>
+                <w:szCs w:val="22"/>
+              </w:rPr>
+              <w:t>回拨拒绝</w:t>
+            </w:r>
+          </w:p>
+        </w:tc>
+      </w:tr>
+      <w:tr>
+        <w:trPr>
+          <w:trHeight w:val="270"/>
+        </w:trPr>
+        <w:tc>
+          <w:tcPr>
+            <w:tcW w:w="1460" w:type="dxa"/>
+            <w:tcBorders>
+              <w:top w:val="nil"/>
+              <w:left w:val="single" w:sz="4" w:space="0" w:color="auto"/>
+              <w:bottom w:val="single" w:sz="4" w:space="0" w:color="auto"/>
+              <w:right w:val="nil"/>
+            </w:tcBorders>
+            <w:shd w:val="clear" w:color="auto" w:fill="auto"/>
+            <w:noWrap/>
+            <w:vAlign w:val="center"/>
+            <w:hideMark/>
+          </w:tcPr>
+          <w:p>
+            <w:pPr>
+              <w:widowControl/>
+              <w:jc w:val="center"/>
+              <w:rPr>
+                <w:rFonts w:ascii="宋体" w:hAnsi="宋体" w:cs="宋体"/>
+                <w:color w:val="000000"/>
+                <w:kern w:val="0"/>
+                <w:sz w:val="22"/>
+                <w:szCs w:val="22"/>
+              </w:rPr>
+            </w:pPr>
+            <w:r>
+              <w:rPr>
+                <w:rFonts w:ascii="宋体" w:hAnsi="宋体" w:cs="宋体" w:hint="eastAsia"/>
+                <w:color w:val="000000"/>
+                <w:kern w:val="0"/>
+                <w:sz w:val="22"/>
+                <w:szCs w:val="22"/>
+              </w:rPr>
+              <w:t>300262</w:t>
+            </w:r>
+          </w:p>
+        </w:tc>
+        <w:tc>
+          <w:tcPr>
+            <w:tcW w:w="5600" w:type="dxa"/>
+            <w:tcBorders>
+              <w:top w:val="nil"/>
+              <w:left w:val="nil"/>
+              <w:bottom w:val="single" w:sz="4" w:space="0" w:color="auto"/>
+              <w:right w:val="single" w:sz="4" w:space="0" w:color="auto"/>
+            </w:tcBorders>
+            <w:shd w:val="clear" w:color="auto" w:fill="auto"/>
+            <w:noWrap/>
+            <w:vAlign w:val="center"/>
+            <w:hideMark/>
+          </w:tcPr>
+          <w:p>
+            <w:pPr>
+              <w:widowControl/>
+              <w:jc w:val="left"/>
+              <w:rPr>
+                <w:rFonts w:ascii="宋体" w:hAnsi="宋体" w:cs="宋体"/>
+                <w:color w:val="000000"/>
+                <w:kern w:val="0"/>
+                <w:sz w:val="22"/>
+                <w:szCs w:val="22"/>
+              </w:rPr>
+            </w:pPr>
+            <w:r>
+              <w:rPr>
+                <w:rFonts w:ascii="宋体" w:hAnsi="宋体" w:cs="宋体" w:hint="eastAsia"/>
+                <w:color w:val="000000"/>
+                <w:kern w:val="0"/>
+                <w:sz w:val="22"/>
+                <w:szCs w:val="22"/>
+              </w:rPr>
+              <w:t>回拨呼叫超时</w:t>
+            </w:r>
+          </w:p>
+        </w:tc>
+      </w:tr>
+      <w:tr>
+        <w:trPr>
+          <w:trHeight w:val="270"/>
+        </w:trPr>
+        <w:tc>
+          <w:tcPr>
+            <w:tcW w:w="1460" w:type="dxa"/>
+            <w:tcBorders>
+              <w:top w:val="nil"/>
+              <w:left w:val="single" w:sz="4" w:space="0" w:color="auto"/>
+              <w:bottom w:val="single" w:sz="4" w:space="0" w:color="auto"/>
+              <w:right w:val="nil"/>
+            </w:tcBorders>
+            <w:shd w:val="clear" w:color="auto" w:fill="auto"/>
+            <w:noWrap/>
+            <w:vAlign w:val="center"/>
+            <w:hideMark/>
+          </w:tcPr>
+          <w:p>
+            <w:pPr>
+              <w:widowControl/>
+              <w:jc w:val="center"/>
+              <w:rPr>
+                <w:rFonts w:ascii="宋体" w:hAnsi="宋体" w:cs="宋体"/>
+                <w:color w:val="000000"/>
+                <w:kern w:val="0"/>
+                <w:sz w:val="22"/>
+                <w:szCs w:val="22"/>
+              </w:rPr>
+            </w:pPr>
+            <w:r>
+              <w:rPr>
+                <w:rFonts w:ascii="宋体" w:hAnsi="宋体" w:cs="宋体" w:hint="eastAsia"/>
+                <w:color w:val="000000"/>
+                <w:kern w:val="0"/>
+                <w:sz w:val="22"/>
+                <w:szCs w:val="22"/>
+              </w:rPr>
+              <w:t>300263</w:t>
+            </w:r>
+          </w:p>
+        </w:tc>
+        <w:tc>
+          <w:tcPr>
+            <w:tcW w:w="5600" w:type="dxa"/>
+            <w:tcBorders>
+              <w:top w:val="nil"/>
+              <w:left w:val="nil"/>
+              <w:bottom w:val="single" w:sz="4" w:space="0" w:color="auto"/>
+              <w:right w:val="single" w:sz="4" w:space="0" w:color="auto"/>
+            </w:tcBorders>
+            <w:shd w:val="clear" w:color="auto" w:fill="auto"/>
+            <w:noWrap/>
+            <w:vAlign w:val="center"/>
+            <w:hideMark/>
+          </w:tcPr>
+          <w:p>
+            <w:pPr>
+              <w:widowControl/>
+              <w:jc w:val="left"/>
+              <w:rPr>
+                <w:rFonts w:ascii="宋体" w:hAnsi="宋体" w:cs="宋体"/>
+                <w:color w:val="000000"/>
+                <w:kern w:val="0"/>
+                <w:sz w:val="22"/>
+                <w:szCs w:val="22"/>
+              </w:rPr>
+            </w:pPr>
+            <w:r>
+              <w:rPr>
+                <w:rFonts w:ascii="宋体" w:hAnsi="宋体" w:cs="宋体" w:hint="eastAsia"/>
+                <w:color w:val="000000"/>
+                <w:kern w:val="0"/>
+                <w:sz w:val="22"/>
+                <w:szCs w:val="22"/>
+              </w:rPr>
+              <w:t>回拨拒接或超时</w:t>
+            </w:r>
+          </w:p>
+        </w:tc>
+      </w:tr>
+      <w:tr>
+        <w:trPr>
+          <w:trHeight w:val="270"/>
+        </w:trPr>
+        <w:tc>
+          <w:tcPr>
+            <w:tcW w:w="1460" w:type="dxa"/>
+            <w:tcBorders>
+              <w:top w:val="nil"/>
+              <w:left w:val="single" w:sz="4" w:space="0" w:color="auto"/>
+              <w:bottom w:val="single" w:sz="4" w:space="0" w:color="auto"/>
+              <w:right w:val="nil"/>
+            </w:tcBorders>
+            <w:shd w:val="clear" w:color="auto" w:fill="auto"/>
+            <w:noWrap/>
+            <w:vAlign w:val="center"/>
+            <w:hideMark/>
+          </w:tcPr>
+          <w:p>
+            <w:pPr>
+              <w:widowControl/>
+              <w:jc w:val="center"/>
+              <w:rPr>
+                <w:rFonts w:ascii="宋体" w:hAnsi="宋体" w:cs="宋体"/>
+                <w:color w:val="000000"/>
+                <w:kern w:val="0"/>
+                <w:sz w:val="22"/>
+                <w:szCs w:val="22"/>
+              </w:rPr>
+            </w:pPr>
+            <w:r>
+              <w:rPr>
+                <w:rFonts w:ascii="宋体" w:hAnsi="宋体" w:cs="宋体" w:hint="eastAsia"/>
+                <w:color w:val="000000"/>
+                <w:kern w:val="0"/>
+                <w:sz w:val="22"/>
+                <w:szCs w:val="22"/>
+              </w:rPr>
+              <w:t>300264</w:t>
+            </w:r>
+          </w:p>
+        </w:tc>
+        <w:tc>
+          <w:tcPr>
+            <w:tcW w:w="5600" w:type="dxa"/>
+            <w:tcBorders>
+              <w:top w:val="nil"/>
+              <w:left w:val="nil"/>
+              <w:bottom w:val="single" w:sz="4" w:space="0" w:color="auto"/>
+              <w:right w:val="single" w:sz="4" w:space="0" w:color="auto"/>
+            </w:tcBorders>
+            <w:shd w:val="clear" w:color="auto" w:fill="auto"/>
+            <w:noWrap/>
+            <w:vAlign w:val="center"/>
+            <w:hideMark/>
+          </w:tcPr>
+          <w:p>
+            <w:pPr>
+              <w:widowControl/>
+              <w:jc w:val="left"/>
+              <w:rPr>
+                <w:rFonts w:ascii="宋体" w:hAnsi="宋体" w:cs="宋体"/>
+                <w:color w:val="000000"/>
+                <w:kern w:val="0"/>
+                <w:sz w:val="22"/>
+                <w:szCs w:val="22"/>
+              </w:rPr>
+            </w:pPr>
+            <w:r>
+              <w:rPr>
+                <w:rFonts w:ascii="宋体" w:hAnsi="宋体" w:cs="宋体" w:hint="eastAsia"/>
+                <w:color w:val="000000"/>
+                <w:kern w:val="0"/>
+                <w:sz w:val="22"/>
+                <w:szCs w:val="22"/>
+              </w:rPr>
+              <w:t>回拨网络问题</w:t>
+            </w:r>
+          </w:p>
+        </w:tc>
+      </w:tr>
+      <w:tr>
+        <w:trPr>
+          <w:trHeight w:val="270"/>
+        </w:trPr>
+        <w:tc>
+          <w:tcPr>
+            <w:tcW w:w="1460" w:type="dxa"/>
+            <w:tcBorders>
+              <w:top w:val="nil"/>
+              <w:left w:val="single" w:sz="4" w:space="0" w:color="auto"/>
+              <w:bottom w:val="single" w:sz="4" w:space="0" w:color="auto"/>
+              <w:right w:val="nil"/>
+            </w:tcBorders>
+            <w:shd w:val="clear" w:color="auto" w:fill="auto"/>
+            <w:noWrap/>
+            <w:vAlign w:val="center"/>
+            <w:hideMark/>
+          </w:tcPr>
+          <w:p>
+            <w:pPr>
+              <w:widowControl/>
+              <w:jc w:val="center"/>
+              <w:rPr>
+                <w:rFonts w:ascii="宋体" w:hAnsi="宋体" w:cs="宋体"/>
+                <w:color w:val="000000"/>
+                <w:kern w:val="0"/>
+                <w:sz w:val="22"/>
+                <w:szCs w:val="22"/>
+              </w:rPr>
+            </w:pPr>
+            <w:r>
+              <w:rPr>
+                <w:rFonts w:ascii="宋体" w:hAnsi="宋体" w:cs="宋体" w:hint="eastAsia"/>
+                <w:color w:val="000000"/>
+                <w:kern w:val="0"/>
+                <w:sz w:val="22"/>
+                <w:szCs w:val="22"/>
+              </w:rPr>
+              <w:t>300265</w:t>
+            </w:r>
+          </w:p>
+        </w:tc>
+        <w:tc>
+          <w:tcPr>
+            <w:tcW w:w="5600" w:type="dxa"/>
+            <w:tcBorders>
+              <w:top w:val="nil"/>
+              <w:left w:val="nil"/>
+              <w:bottom w:val="single" w:sz="4" w:space="0" w:color="auto"/>
+              <w:right w:val="single" w:sz="4" w:space="0" w:color="auto"/>
+            </w:tcBorders>
+            <w:shd w:val="clear" w:color="auto" w:fill="auto"/>
+            <w:noWrap/>
+            <w:vAlign w:val="center"/>
+            <w:hideMark/>
+          </w:tcPr>
+          <w:p>
+            <w:pPr>
+              <w:widowControl/>
+              <w:jc w:val="left"/>
+              <w:rPr>
+                <w:rFonts w:ascii="宋体" w:hAnsi="宋体" w:cs="宋体"/>
+                <w:color w:val="000000"/>
+                <w:kern w:val="0"/>
+                <w:sz w:val="22"/>
+                <w:szCs w:val="22"/>
+              </w:rPr>
+            </w:pPr>
+            <w:r>
+              <w:rPr>
+                <w:rFonts w:ascii="宋体" w:hAnsi="宋体" w:cs="宋体" w:hint="eastAsia"/>
+                <w:color w:val="000000"/>
+                <w:kern w:val="0"/>
+                <w:sz w:val="22"/>
+                <w:szCs w:val="22"/>
+              </w:rPr>
+              <w:t>回拨用户</w:t>
+            </w:r>
+            <w:proofErr w:type="spellStart"/>
+            <w:r>
+              <w:rPr>
+                <w:rFonts w:ascii="宋体" w:hAnsi="宋体" w:cs="宋体" w:hint="eastAsia"/>
+                <w:color w:val="000000"/>
+                <w:kern w:val="0"/>
+                <w:sz w:val="22"/>
+                <w:szCs w:val="22"/>
+              </w:rPr>
+              <w:t>api</w:t>
+            </w:r>
+            <w:proofErr w:type="spellEnd"/>
+            <w:r>
+              <w:rPr>
+                <w:rFonts w:ascii="宋体" w:hAnsi="宋体" w:cs="宋体" w:hint="eastAsia"/>
+                <w:color w:val="000000"/>
+                <w:kern w:val="0"/>
+                <w:sz w:val="22"/>
+                <w:szCs w:val="22"/>
+              </w:rPr>
+              <w:t>请求挂断</w:t>
+            </w:r>
+          </w:p>
+        </w:tc>
+      </w:tr>
+      <w:tr>
+        <w:trPr>
+          <w:trHeight w:val="270"/>
+        </w:trPr>
+        <w:tc>
+          <w:tcPr>
+            <w:tcW w:w="1460" w:type="dxa"/>
+            <w:tcBorders>
+              <w:top w:val="nil"/>
+              <w:left w:val="single" w:sz="4" w:space="0" w:color="auto"/>
+              <w:bottom w:val="single" w:sz="4" w:space="0" w:color="auto"/>
+              <w:right w:val="nil"/>
+            </w:tcBorders>
+            <w:shd w:val="clear" w:color="auto" w:fill="auto"/>
+            <w:noWrap/>
+            <w:vAlign w:val="center"/>
+            <w:hideMark/>
+          </w:tcPr>
+          <w:p>
+            <w:pPr>
+              <w:widowControl/>
+              <w:jc w:val="center"/>
+              <w:rPr>
+                <w:rFonts w:ascii="宋体" w:hAnsi="宋体" w:cs="宋体"/>
+                <w:color w:val="000000"/>
+                <w:kern w:val="0"/>
+                <w:sz w:val="22"/>
+                <w:szCs w:val="22"/>
+              </w:rPr>
+            </w:pPr>
+            <w:r>
+              <w:rPr>
+                <w:rFonts w:ascii="宋体" w:hAnsi="宋体" w:cs="宋体" w:hint="eastAsia"/>
+                <w:color w:val="000000"/>
+                <w:kern w:val="0"/>
+                <w:sz w:val="22"/>
+                <w:szCs w:val="22"/>
+              </w:rPr>
+              <w:t>300266</w:t>
+            </w:r>
+          </w:p>
+        </w:tc>
+        <w:tc>
+          <w:tcPr>
+            <w:tcW w:w="5600" w:type="dxa"/>
+            <w:tcBorders>
+              <w:top w:val="nil"/>
+              <w:left w:val="nil"/>
+              <w:bottom w:val="single" w:sz="4" w:space="0" w:color="auto"/>
+              <w:right w:val="single" w:sz="4" w:space="0" w:color="auto"/>
+            </w:tcBorders>
+            <w:shd w:val="clear" w:color="auto" w:fill="auto"/>
+            <w:noWrap/>
+            <w:vAlign w:val="center"/>
+            <w:hideMark/>
+          </w:tcPr>
+          <w:p>
+            <w:pPr>
+              <w:widowControl/>
+              <w:jc w:val="left"/>
+              <w:rPr>
+                <w:rFonts w:ascii="宋体" w:hAnsi="宋体" w:cs="宋体"/>
+                <w:color w:val="000000"/>
+                <w:kern w:val="0"/>
+                <w:sz w:val="22"/>
+                <w:szCs w:val="22"/>
+              </w:rPr>
+            </w:pPr>
+            <w:r>
+              <w:rPr>
+                <w:rFonts w:ascii="宋体" w:hAnsi="宋体" w:cs="宋体" w:hint="eastAsia"/>
+                <w:color w:val="000000"/>
+                <w:kern w:val="0"/>
+                <w:sz w:val="22"/>
+                <w:szCs w:val="22"/>
+              </w:rPr>
+              <w:t>回拨As错误</w:t>
+            </w:r>
+          </w:p>
+        </w:tc>
+      </w:tr>
+      <w:tr>
+        <w:trPr>
+          <w:trHeight w:val="270"/>
+        </w:trPr>
+        <w:tc>
+          <w:tcPr>
+            <w:tcW w:w="1460" w:type="dxa"/>
+            <w:tcBorders>
+              <w:top w:val="nil"/>
+              <w:left w:val="single" w:sz="4" w:space="0" w:color="auto"/>
+              <w:bottom w:val="single" w:sz="4" w:space="0" w:color="auto"/>
+              <w:right w:val="nil"/>
+            </w:tcBorders>
+            <w:shd w:val="clear" w:color="auto" w:fill="auto"/>
+            <w:noWrap/>
+            <w:vAlign w:val="center"/>
+            <w:hideMark/>
+          </w:tcPr>
+          <w:p>
+            <w:pPr>
+              <w:widowControl/>
+              <w:jc w:val="center"/>
+              <w:rPr>
+                <w:rFonts w:ascii="宋体" w:hAnsi="宋体" w:cs="宋体"/>
+                <w:color w:val="000000"/>
+                <w:kern w:val="0"/>
+                <w:sz w:val="22"/>
+                <w:szCs w:val="22"/>
+              </w:rPr>
+            </w:pPr>
+            <w:r>
+              <w:rPr>
+                <w:rFonts w:ascii="宋体" w:hAnsi="宋体" w:cs="宋体" w:hint="eastAsia"/>
+                <w:color w:val="000000"/>
+                <w:kern w:val="0"/>
+                <w:sz w:val="22"/>
+                <w:szCs w:val="22"/>
+              </w:rPr>
+              <w:t>300267</w:t>
+            </w:r>
+          </w:p>
+        </w:tc>
+        <w:tc>
+          <w:tcPr>
+            <w:tcW w:w="5600" w:type="dxa"/>
+            <w:tcBorders>
+              <w:top w:val="nil"/>
+              <w:left w:val="nil"/>
+              <w:bottom w:val="single" w:sz="4" w:space="0" w:color="auto"/>
+              <w:right w:val="single" w:sz="4" w:space="0" w:color="auto"/>
+            </w:tcBorders>
+            <w:shd w:val="clear" w:color="auto" w:fill="auto"/>
+            <w:noWrap/>
+            <w:vAlign w:val="center"/>
+            <w:hideMark/>
+          </w:tcPr>
+          <w:p>
+            <w:pPr>
+              <w:widowControl/>
+              <w:jc w:val="left"/>
+              <w:rPr>
+                <w:rFonts w:ascii="宋体" w:hAnsi="宋体" w:cs="宋体"/>
+                <w:color w:val="000000"/>
+                <w:kern w:val="0"/>
+                <w:sz w:val="22"/>
+                <w:szCs w:val="22"/>
+              </w:rPr>
+            </w:pPr>
+            <w:r>
+              <w:rPr>
+                <w:rFonts w:ascii="宋体" w:hAnsi="宋体" w:cs="宋体" w:hint="eastAsia"/>
+                <w:color w:val="000000"/>
+                <w:kern w:val="0"/>
+                <w:sz w:val="22"/>
+                <w:szCs w:val="22"/>
+              </w:rPr>
+              <w:t>2G网络下进制进行回拨、直拨、智能呼叫和视频电话</w:t>
+            </w:r>
+          </w:p>
+        </w:tc>
+      </w:tr>
+      <w:tr>
+        <w:trPr>
+          <w:trHeight w:val="270"/>
+        </w:trPr>
+        <w:tc>
+          <w:tcPr>
+            <w:tcW w:w="1460" w:type="dxa"/>
+            <w:tcBorders>
+              <w:top w:val="nil"/>
+              <w:left w:val="single" w:sz="4" w:space="0" w:color="auto"/>
+              <w:bottom w:val="single" w:sz="4" w:space="0" w:color="auto"/>
+              <w:right w:val="single" w:sz="4" w:space="0" w:color="auto"/>
+            </w:tcBorders>
+            <w:shd w:val="clear" w:color="auto" w:fill="auto"/>
+            <w:noWrap/>
+            <w:vAlign w:val="center"/>
+            <w:hideMark/>
+          </w:tcPr>
+          <w:p>
+            <w:pPr>
+              <w:widowControl/>
+              <w:jc w:val="center"/>
+              <w:rPr>
+                <w:rFonts w:ascii="宋体" w:hAnsi="宋体" w:cs="宋体"/>
+                <w:color w:val="000000"/>
+                <w:kern w:val="0"/>
+                <w:sz w:val="22"/>
+                <w:szCs w:val="22"/>
+              </w:rPr>
+            </w:pPr>
+            <w:r>
+              <w:rPr>
+                <w:rFonts w:ascii="宋体" w:hAnsi="宋体" w:cs="宋体" w:hint="eastAsia"/>
+                <w:color w:val="000000"/>
+                <w:kern w:val="0"/>
+                <w:sz w:val="22"/>
+                <w:szCs w:val="22"/>
+              </w:rPr>
+              <w:t>300227</w:t>
+            </w:r>
+          </w:p>
+        </w:tc>
+        <w:tc>
+          <w:tcPr>
+            <w:tcW w:w="5600" w:type="dxa"/>
+            <w:tcBorders>
+              <w:top w:val="nil"/>
+              <w:left w:val="nil"/>
+              <w:bottom w:val="single" w:sz="4" w:space="0" w:color="auto"/>
+              <w:right w:val="single" w:sz="4" w:space="0" w:color="auto"/>
+            </w:tcBorders>
+            <w:shd w:val="clear" w:color="auto" w:fill="auto"/>
+            <w:noWrap/>
+            <w:vAlign w:val="center"/>
+            <w:hideMark/>
+          </w:tcPr>
+          <w:p>
+            <w:pPr>
+              <w:widowControl/>
+              <w:jc w:val="left"/>
+              <w:rPr>
+                <w:rFonts w:ascii="宋体" w:hAnsi="宋体" w:cs="宋体"/>
+                <w:color w:val="000000"/>
+                <w:kern w:val="0"/>
+                <w:sz w:val="22"/>
+                <w:szCs w:val="22"/>
+              </w:rPr>
+            </w:pPr>
+            <w:r>
+              <w:rPr>
+                <w:rFonts w:ascii="宋体" w:hAnsi="宋体" w:cs="宋体" w:hint="eastAsia"/>
+                <w:color w:val="000000"/>
+                <w:kern w:val="0"/>
+                <w:sz w:val="22"/>
+                <w:szCs w:val="22"/>
+              </w:rPr>
+              <w:t>文件大于100M</w:t>
+            </w:r>
+          </w:p>
+        </w:tc>
+      </w:tr>
+      <w:tr>
+        <w:trPr>
+          <w:trHeight w:val="270"/>
+        </w:trPr>
+        <w:tc>
+          <w:tcPr>
+            <w:tcW w:w="1460" w:type="dxa"/>
+            <w:tcBorders>
+              <w:top w:val="nil"/>
+              <w:left w:val="single" w:sz="4" w:space="0" w:color="auto"/>
+              <w:bottom w:val="single" w:sz="4" w:space="0" w:color="auto"/>
+              <w:right w:val="single" w:sz="4" w:space="0" w:color="auto"/>
+            </w:tcBorders>
+            <w:shd w:val="clear" w:color="auto" w:fill="auto"/>
+            <w:noWrap/>
+            <w:vAlign w:val="center"/>
+            <w:hideMark/>
+          </w:tcPr>
+          <w:p>
+            <w:pPr>
+              <w:widowControl/>
+              <w:jc w:val="center"/>
+              <w:rPr>
+                <w:rFonts w:ascii="宋体" w:hAnsi="宋体" w:cs="宋体"/>
+                <w:color w:val="000000"/>
+                <w:kern w:val="0"/>
+                <w:sz w:val="22"/>
+                <w:szCs w:val="22"/>
+              </w:rPr>
+            </w:pPr>
+            <w:r>
+              <w:rPr>
+                <w:rFonts w:ascii="宋体" w:hAnsi="宋体" w:cs="宋体" w:hint="eastAsia"/>
+                <w:color w:val="000000"/>
+                <w:kern w:val="0"/>
+                <w:sz w:val="22"/>
+                <w:szCs w:val="22"/>
+              </w:rPr>
+              <w:t>300228</w:t>
+            </w:r>
+          </w:p>
+        </w:tc>
+        <w:tc>
+          <w:tcPr>
+            <w:tcW w:w="5600" w:type="dxa"/>
+            <w:tcBorders>
+              <w:top w:val="nil"/>
+              <w:left w:val="nil"/>
+              <w:bottom w:val="single" w:sz="4" w:space="0" w:color="auto"/>
+              <w:right w:val="single" w:sz="4" w:space="0" w:color="auto"/>
+            </w:tcBorders>
+            <w:shd w:val="clear" w:color="auto" w:fill="auto"/>
+            <w:noWrap/>
+            <w:vAlign w:val="center"/>
+            <w:hideMark/>
+          </w:tcPr>
+          <w:p>
+            <w:pPr>
+              <w:widowControl/>
+              <w:jc w:val="left"/>
+              <w:rPr>
+                <w:rFonts w:ascii="宋体" w:hAnsi="宋体" w:cs="宋体"/>
+                <w:color w:val="000000"/>
+                <w:kern w:val="0"/>
+                <w:sz w:val="22"/>
+                <w:szCs w:val="22"/>
+              </w:rPr>
+            </w:pPr>
+            <w:r>
+              <w:rPr>
+                <w:rFonts w:ascii="宋体" w:hAnsi="宋体" w:cs="宋体" w:hint="eastAsia"/>
+                <w:color w:val="000000"/>
+                <w:kern w:val="0"/>
+                <w:sz w:val="22"/>
+                <w:szCs w:val="22"/>
+              </w:rPr>
+              <w:t>发送文件超时</w:t>
+            </w:r>
+          </w:p>
+        </w:tc>
+      </w:tr>
+      <w:tr>
+        <w:trPr>
+          <w:trHeight w:val="270"/>
+        </w:trPr>
+        <w:tc>
+          <w:tcPr>
+            <w:tcW w:w="1460" w:type="dxa"/>
+            <w:tcBorders>
+              <w:top w:val="nil"/>
+              <w:left w:val="single" w:sz="4" w:space="0" w:color="auto"/>
+              <w:bottom w:val="single" w:sz="4" w:space="0" w:color="auto"/>
+              <w:right w:val="single" w:sz="4" w:space="0" w:color="auto"/>
+            </w:tcBorders>
+            <w:shd w:val="clear" w:color="auto" w:fill="auto"/>
+            <w:noWrap/>
+            <w:vAlign w:val="center"/>
+            <w:hideMark/>
+          </w:tcPr>
+          <w:p>
+            <w:pPr>
+              <w:widowControl/>
+              <w:jc w:val="center"/>
+              <w:rPr>
+                <w:rFonts w:ascii="宋体" w:hAnsi="宋体" w:cs="宋体"/>
+                <w:color w:val="000000"/>
+                <w:kern w:val="0"/>
+                <w:sz w:val="22"/>
+                <w:szCs w:val="22"/>
+              </w:rPr>
+            </w:pPr>
+            <w:r>
+              <w:rPr>
+                <w:rFonts w:ascii="宋体" w:hAnsi="宋体" w:cs="宋体" w:hint="eastAsia"/>
+                <w:color w:val="000000"/>
+                <w:kern w:val="0"/>
+                <w:sz w:val="22"/>
+                <w:szCs w:val="22"/>
+              </w:rPr>
+              <w:t>300229</w:t>
+            </w:r>
+          </w:p>
+        </w:tc>
+        <w:tc>
+          <w:tcPr>
+            <w:tcW w:w="5600" w:type="dxa"/>
+            <w:tcBorders>
+              <w:top w:val="nil"/>
+              <w:left w:val="nil"/>
+              <w:bottom w:val="single" w:sz="4" w:space="0" w:color="auto"/>
+              <w:right w:val="single" w:sz="4" w:space="0" w:color="auto"/>
+            </w:tcBorders>
+            <w:shd w:val="clear" w:color="auto" w:fill="auto"/>
+            <w:noWrap/>
+            <w:vAlign w:val="center"/>
+            <w:hideMark/>
+          </w:tcPr>
+          <w:p>
+            <w:pPr>
+              <w:widowControl/>
+              <w:jc w:val="left"/>
+              <w:rPr>
+                <w:rFonts w:ascii="宋体" w:hAnsi="宋体" w:cs="宋体"/>
+                <w:color w:val="000000"/>
+                <w:kern w:val="0"/>
+                <w:sz w:val="22"/>
+                <w:szCs w:val="22"/>
+              </w:rPr>
+            </w:pPr>
+            <w:r>
+              <w:rPr>
+                <w:rFonts w:ascii="宋体" w:hAnsi="宋体" w:cs="宋体" w:hint="eastAsia"/>
+                <w:color w:val="000000"/>
+                <w:kern w:val="0"/>
+                <w:sz w:val="22"/>
+                <w:szCs w:val="22"/>
+              </w:rPr>
+              <w:t>发送文件成功但</w:t>
+            </w:r>
+            <w:proofErr w:type="gramStart"/>
+            <w:r>
+              <w:rPr>
+                <w:rFonts w:ascii="宋体" w:hAnsi="宋体" w:cs="宋体" w:hint="eastAsia"/>
+                <w:color w:val="000000"/>
+                <w:kern w:val="0"/>
+                <w:sz w:val="22"/>
+                <w:szCs w:val="22"/>
+              </w:rPr>
+              <w:t>反回</w:t>
+            </w:r>
+            <w:proofErr w:type="gramEnd"/>
+            <w:r>
+              <w:rPr>
+                <w:rFonts w:ascii="宋体" w:hAnsi="宋体" w:cs="宋体" w:hint="eastAsia"/>
+                <w:color w:val="000000"/>
+                <w:kern w:val="0"/>
+                <w:sz w:val="22"/>
+                <w:szCs w:val="22"/>
+              </w:rPr>
+              <w:t>JSON错误</w:t>
+            </w:r>
+          </w:p>
+        </w:tc>
+      </w:tr>
+      <w:tr>
+        <w:trPr>
+          <w:trHeight w:val="270"/>
+        </w:trPr>
+        <w:tc>
+          <w:tcPr>
+            <w:tcW w:w="1460" w:type="dxa"/>
+            <w:tcBorders>
+              <w:top w:val="nil"/>
+              <w:left w:val="single" w:sz="4" w:space="0" w:color="auto"/>
+              <w:bottom w:val="single" w:sz="4" w:space="0" w:color="auto"/>
+              <w:right w:val="single" w:sz="4" w:space="0" w:color="auto"/>
+            </w:tcBorders>
+            <w:shd w:val="clear" w:color="auto" w:fill="auto"/>
+            <w:noWrap/>
+            <w:vAlign w:val="center"/>
+            <w:hideMark/>
+          </w:tcPr>
+          <w:p>
+            <w:pPr>
+              <w:widowControl/>
+              <w:jc w:val="center"/>
+              <w:rPr>
+                <w:rFonts w:ascii="宋体" w:hAnsi="宋体" w:cs="宋体"/>
+                <w:color w:val="000000"/>
+                <w:kern w:val="0"/>
+                <w:sz w:val="22"/>
+                <w:szCs w:val="22"/>
+              </w:rPr>
+            </w:pPr>
+            <w:r>
+              <w:rPr>
+                <w:rFonts w:ascii="宋体" w:hAnsi="宋体" w:cs="宋体" w:hint="eastAsia"/>
+                <w:color w:val="000000"/>
+                <w:kern w:val="0"/>
+                <w:sz w:val="22"/>
+                <w:szCs w:val="22"/>
+              </w:rPr>
+              <w:t>300230</w:t>
+            </w:r>
+          </w:p>
+        </w:tc>
+        <w:tc>
+          <w:tcPr>
+            <w:tcW w:w="5600" w:type="dxa"/>
+            <w:tcBorders>
+              <w:top w:val="nil"/>
+              <w:left w:val="nil"/>
+              <w:bottom w:val="single" w:sz="4" w:space="0" w:color="auto"/>
+              <w:right w:val="single" w:sz="4" w:space="0" w:color="auto"/>
+            </w:tcBorders>
+            <w:shd w:val="clear" w:color="auto" w:fill="auto"/>
+            <w:noWrap/>
+            <w:vAlign w:val="center"/>
+            <w:hideMark/>
+          </w:tcPr>
+          <w:p>
+            <w:pPr>
+              <w:widowControl/>
+              <w:jc w:val="left"/>
+              <w:rPr>
+                <w:rFonts w:ascii="宋体" w:hAnsi="宋体" w:cs="宋体"/>
+                <w:color w:val="000000"/>
+                <w:kern w:val="0"/>
+                <w:sz w:val="22"/>
+                <w:szCs w:val="22"/>
+              </w:rPr>
+            </w:pPr>
+            <w:r>
+              <w:rPr>
+                <w:rFonts w:ascii="宋体" w:hAnsi="宋体" w:cs="宋体" w:hint="eastAsia"/>
+                <w:color w:val="000000"/>
+                <w:kern w:val="0"/>
+                <w:sz w:val="22"/>
+                <w:szCs w:val="22"/>
+              </w:rPr>
+              <w:t>网络超时,下载文件失败</w:t>
+            </w:r>
+          </w:p>
+        </w:tc>
+      </w:tr>
+      <w:tr>
+        <w:trPr>
+          <w:trHeight w:val="270"/>
+        </w:trPr>
+        <w:tc>
+          <w:tcPr>
+            <w:tcW w:w="1460" w:type="dxa"/>
+            <w:tcBorders>
+              <w:top w:val="nil"/>
+              <w:left w:val="single" w:sz="4" w:space="0" w:color="auto"/>
+              <w:bottom w:val="single" w:sz="4" w:space="0" w:color="auto"/>
+              <w:right w:val="single" w:sz="4" w:space="0" w:color="auto"/>
+            </w:tcBorders>
+            <w:shd w:val="clear" w:color="auto" w:fill="auto"/>
+            <w:noWrap/>
+            <w:vAlign w:val="center"/>
+            <w:hideMark/>
+          </w:tcPr>
+          <w:p>
+            <w:pPr>
+              <w:widowControl/>
+              <w:jc w:val="center"/>
+              <w:rPr>
+                <w:rFonts w:ascii="宋体" w:hAnsi="宋体" w:cs="宋体"/>
+                <w:color w:val="000000"/>
+                <w:kern w:val="0"/>
+                <w:sz w:val="22"/>
+                <w:szCs w:val="22"/>
+              </w:rPr>
+            </w:pPr>
+            <w:r>
+              <w:rPr>
+                <w:rFonts w:ascii="宋体" w:hAnsi="宋体" w:cs="宋体" w:hint="eastAsia"/>
+                <w:color w:val="000000"/>
+                <w:kern w:val="0"/>
+                <w:sz w:val="22"/>
+                <w:szCs w:val="22"/>
+              </w:rPr>
+              <w:t>300231</w:t>
+            </w:r>
+          </w:p>
+        </w:tc>
+        <w:tc>
+          <w:tcPr>
+            <w:tcW w:w="5600" w:type="dxa"/>
+            <w:tcBorders>
+              <w:top w:val="nil"/>
+              <w:left w:val="nil"/>
+              <w:bottom w:val="single" w:sz="4" w:space="0" w:color="auto"/>
+              <w:right w:val="single" w:sz="4" w:space="0" w:color="auto"/>
+            </w:tcBorders>
+            <w:shd w:val="clear" w:color="auto" w:fill="auto"/>
+            <w:noWrap/>
+            <w:vAlign w:val="center"/>
+            <w:hideMark/>
+          </w:tcPr>
+          <w:p>
+            <w:pPr>
+              <w:widowControl/>
+              <w:jc w:val="left"/>
+              <w:rPr>
+                <w:rFonts w:ascii="宋体" w:hAnsi="宋体" w:cs="宋体"/>
+                <w:color w:val="000000"/>
+                <w:kern w:val="0"/>
+                <w:sz w:val="22"/>
+                <w:szCs w:val="22"/>
+              </w:rPr>
+            </w:pPr>
+            <w:r>
+              <w:rPr>
+                <w:rFonts w:ascii="宋体" w:hAnsi="宋体" w:cs="宋体" w:hint="eastAsia"/>
+                <w:color w:val="000000"/>
+                <w:kern w:val="0"/>
+                <w:sz w:val="22"/>
+                <w:szCs w:val="22"/>
+              </w:rPr>
+              <w:t>消息接收者或者消息类型不能为空或接收者ID过长</w:t>
+            </w:r>
+          </w:p>
+        </w:tc>
+      </w:tr>
+      <w:tr>
+        <w:trPr>
+          <w:trHeight w:val="270"/>
+        </w:trPr>
+        <w:tc>
+          <w:tcPr>
+            <w:tcW w:w="1460" w:type="dxa"/>
+            <w:tcBorders>
+              <w:top w:val="nil"/>
+              <w:left w:val="single" w:sz="4" w:space="0" w:color="auto"/>
+              <w:bottom w:val="single" w:sz="4" w:space="0" w:color="auto"/>
+              <w:right w:val="single" w:sz="4" w:space="0" w:color="auto"/>
+            </w:tcBorders>
+            <w:shd w:val="clear" w:color="auto" w:fill="auto"/>
+            <w:noWrap/>
+            <w:vAlign w:val="center"/>
+            <w:hideMark/>
+          </w:tcPr>
+          <w:p>
+            <w:pPr>
+              <w:widowControl/>
+              <w:jc w:val="center"/>
+              <w:rPr>
+                <w:rFonts w:ascii="宋体" w:hAnsi="宋体" w:cs="宋体"/>
+                <w:color w:val="000000"/>
+                <w:kern w:val="0"/>
+                <w:sz w:val="22"/>
+                <w:szCs w:val="22"/>
+              </w:rPr>
+            </w:pPr>
+            <w:r>
+              <w:rPr>
+                <w:rFonts w:ascii="宋体" w:hAnsi="宋体" w:cs="宋体" w:hint="eastAsia"/>
+                <w:color w:val="000000"/>
+                <w:kern w:val="0"/>
+                <w:sz w:val="22"/>
+                <w:szCs w:val="22"/>
+              </w:rPr>
+              <w:t>300232</w:t>
+            </w:r>
+          </w:p>
+        </w:tc>
+        <w:tc>
+          <w:tcPr>
+            <w:tcW w:w="5600" w:type="dxa"/>
+            <w:tcBorders>
+              <w:top w:val="nil"/>
+              <w:left w:val="nil"/>
+              <w:bottom w:val="single" w:sz="4" w:space="0" w:color="auto"/>
+              <w:right w:val="single" w:sz="4" w:space="0" w:color="auto"/>
+            </w:tcBorders>
+            <w:shd w:val="clear" w:color="auto" w:fill="auto"/>
+            <w:noWrap/>
+            <w:vAlign w:val="center"/>
+            <w:hideMark/>
+          </w:tcPr>
+          <w:p>
+            <w:pPr>
+              <w:widowControl/>
+              <w:jc w:val="left"/>
+              <w:rPr>
+                <w:rFonts w:ascii="宋体" w:hAnsi="宋体" w:cs="宋体"/>
+                <w:color w:val="000000"/>
+                <w:kern w:val="0"/>
+                <w:sz w:val="22"/>
+                <w:szCs w:val="22"/>
+              </w:rPr>
+            </w:pPr>
+            <w:r>
+              <w:rPr>
+                <w:rFonts w:ascii="宋体" w:hAnsi="宋体" w:cs="宋体" w:hint="eastAsia"/>
+                <w:color w:val="000000"/>
+                <w:kern w:val="0"/>
+                <w:sz w:val="22"/>
+                <w:szCs w:val="22"/>
+              </w:rPr>
+              <w:t>消息接收者只能为数字</w:t>
+            </w:r>
+          </w:p>
+        </w:tc>
+      </w:tr>
+      <w:tr>
+        <w:trPr>
+          <w:trHeight w:val="270"/>
+        </w:trPr>
+        <w:tc>
+          <w:tcPr>
+            <w:tcW w:w="1460" w:type="dxa"/>
+            <w:tcBorders>
+              <w:top w:val="nil"/>
+              <w:left w:val="single" w:sz="4" w:space="0" w:color="auto"/>
+              <w:bottom w:val="single" w:sz="4" w:space="0" w:color="auto"/>
+              <w:right w:val="single" w:sz="4" w:space="0" w:color="auto"/>
+            </w:tcBorders>
+            <w:shd w:val="clear" w:color="auto" w:fill="auto"/>
+            <w:noWrap/>
+            <w:vAlign w:val="center"/>
+            <w:hideMark/>
+          </w:tcPr>
+          <w:p>
+            <w:pPr>
+              <w:widowControl/>
+              <w:jc w:val="center"/>
+              <w:rPr>
+                <w:rFonts w:ascii="宋体" w:hAnsi="宋体" w:cs="宋体"/>
+                <w:color w:val="000000"/>
+                <w:kern w:val="0"/>
+                <w:sz w:val="22"/>
+                <w:szCs w:val="22"/>
+              </w:rPr>
+            </w:pPr>
+            <w:r>
+              <w:rPr>
+                <w:rFonts w:ascii="宋体" w:hAnsi="宋体" w:cs="宋体" w:hint="eastAsia"/>
+                <w:color w:val="000000"/>
+                <w:kern w:val="0"/>
+                <w:sz w:val="22"/>
+                <w:szCs w:val="22"/>
+              </w:rPr>
+              <w:t>300244</w:t>
+            </w:r>
+          </w:p>
+        </w:tc>
+        <w:tc>
+          <w:tcPr>
+            <w:tcW w:w="5600" w:type="dxa"/>
+            <w:tcBorders>
+              <w:top w:val="nil"/>
+              <w:left w:val="nil"/>
+              <w:bottom w:val="single" w:sz="4" w:space="0" w:color="auto"/>
+              <w:right w:val="single" w:sz="4" w:space="0" w:color="auto"/>
+            </w:tcBorders>
+            <w:shd w:val="clear" w:color="auto" w:fill="auto"/>
+            <w:noWrap/>
+            <w:vAlign w:val="center"/>
+            <w:hideMark/>
+          </w:tcPr>
+          <w:p>
+            <w:pPr>
+              <w:widowControl/>
+              <w:jc w:val="left"/>
+              <w:rPr>
+                <w:rFonts w:ascii="宋体" w:hAnsi="宋体" w:cs="宋体"/>
+                <w:color w:val="000000"/>
+                <w:kern w:val="0"/>
+                <w:sz w:val="22"/>
+                <w:szCs w:val="22"/>
+              </w:rPr>
+            </w:pPr>
+            <w:r>
+              <w:rPr>
+                <w:rFonts w:ascii="宋体" w:hAnsi="宋体" w:cs="宋体" w:hint="eastAsia"/>
+                <w:color w:val="000000"/>
+                <w:kern w:val="0"/>
+                <w:sz w:val="22"/>
+                <w:szCs w:val="22"/>
+              </w:rPr>
+              <w:t>消息类型冲突或不存在(自定义类型在10-29之间)</w:t>
+            </w:r>
+          </w:p>
+        </w:tc>
+      </w:tr>
+      <w:tr>
+        <w:trPr>
+          <w:trHeight w:val="270"/>
+        </w:trPr>
+        <w:tc>
+          <w:tcPr>
+            <w:tcW w:w="1460" w:type="dxa"/>
+            <w:tcBorders>
+              <w:top w:val="nil"/>
+              <w:left w:val="single" w:sz="4" w:space="0" w:color="auto"/>
+              <w:bottom w:val="single" w:sz="4" w:space="0" w:color="auto"/>
+              <w:right w:val="single" w:sz="4" w:space="0" w:color="auto"/>
+            </w:tcBorders>
+            <w:shd w:val="clear" w:color="auto" w:fill="auto"/>
+            <w:noWrap/>
+            <w:vAlign w:val="center"/>
+            <w:hideMark/>
+          </w:tcPr>
+          <w:p>
+            <w:pPr>
+              <w:widowControl/>
+              <w:jc w:val="center"/>
+              <w:rPr>
+                <w:rFonts w:ascii="宋体" w:hAnsi="宋体" w:cs="宋体"/>
+                <w:color w:val="000000"/>
+                <w:kern w:val="0"/>
+                <w:sz w:val="22"/>
+                <w:szCs w:val="22"/>
+              </w:rPr>
+            </w:pPr>
+            <w:r>
+              <w:rPr>
+                <w:rFonts w:ascii="宋体" w:hAnsi="宋体" w:cs="宋体" w:hint="eastAsia"/>
+                <w:color w:val="000000"/>
+                <w:kern w:val="0"/>
+                <w:sz w:val="22"/>
+                <w:szCs w:val="22"/>
+              </w:rPr>
+              <w:t>300245</w:t>
+            </w:r>
+          </w:p>
+        </w:tc>
+        <w:tc>
+          <w:tcPr>
+            <w:tcW w:w="5600" w:type="dxa"/>
+            <w:tcBorders>
+              <w:top w:val="nil"/>
+              <w:left w:val="nil"/>
+              <w:bottom w:val="single" w:sz="4" w:space="0" w:color="auto"/>
+              <w:right w:val="single" w:sz="4" w:space="0" w:color="auto"/>
+            </w:tcBorders>
+            <w:shd w:val="clear" w:color="auto" w:fill="auto"/>
+            <w:noWrap/>
+            <w:vAlign w:val="center"/>
+            <w:hideMark/>
+          </w:tcPr>
+          <w:p>
+            <w:pPr>
+              <w:widowControl/>
+              <w:jc w:val="left"/>
+              <w:rPr>
+                <w:rFonts w:ascii="宋体" w:hAnsi="宋体" w:cs="宋体"/>
+                <w:color w:val="000000"/>
+                <w:kern w:val="0"/>
+                <w:sz w:val="22"/>
+                <w:szCs w:val="22"/>
+              </w:rPr>
+            </w:pPr>
+            <w:r>
+              <w:rPr>
+                <w:rFonts w:ascii="宋体" w:hAnsi="宋体" w:cs="宋体" w:hint="eastAsia"/>
+                <w:color w:val="000000"/>
+                <w:kern w:val="0"/>
+                <w:sz w:val="22"/>
+                <w:szCs w:val="22"/>
+              </w:rPr>
+              <w:t>发送文件不存在或者文件不能为中文</w:t>
+            </w:r>
+          </w:p>
+        </w:tc>
+      </w:tr>
+      <w:tr>
+        <w:trPr>
+          <w:trHeight w:val="270"/>
+        </w:trPr>
+        <w:tc>
+          <w:tcPr>
+            <w:tcW w:w="1460" w:type="dxa"/>
+            <w:tcBorders>
+              <w:top w:val="nil"/>
+              <w:left w:val="single" w:sz="4" w:space="0" w:color="auto"/>
+              <w:bottom w:val="single" w:sz="4" w:space="0" w:color="auto"/>
+              <w:right w:val="single" w:sz="4" w:space="0" w:color="auto"/>
+            </w:tcBorders>
+            <w:shd w:val="clear" w:color="auto" w:fill="auto"/>
+            <w:noWrap/>
+            <w:vAlign w:val="center"/>
+            <w:hideMark/>
+          </w:tcPr>
+          <w:p>
+            <w:pPr>
+              <w:widowControl/>
+              <w:jc w:val="center"/>
+              <w:rPr>
+                <w:rFonts w:ascii="宋体" w:hAnsi="宋体" w:cs="宋体"/>
+                <w:color w:val="000000"/>
+                <w:kern w:val="0"/>
+                <w:sz w:val="22"/>
+                <w:szCs w:val="22"/>
+              </w:rPr>
+            </w:pPr>
+            <w:r>
+              <w:rPr>
+                <w:rFonts w:ascii="宋体" w:hAnsi="宋体" w:cs="宋体" w:hint="eastAsia"/>
+                <w:color w:val="000000"/>
+                <w:kern w:val="0"/>
+                <w:sz w:val="22"/>
+                <w:szCs w:val="22"/>
+              </w:rPr>
+              <w:t>300246</w:t>
+            </w:r>
+          </w:p>
+        </w:tc>
+        <w:tc>
+          <w:tcPr>
+            <w:tcW w:w="5600" w:type="dxa"/>
+            <w:tcBorders>
+              <w:top w:val="nil"/>
+              <w:left w:val="nil"/>
+              <w:bottom w:val="single" w:sz="4" w:space="0" w:color="auto"/>
+              <w:right w:val="single" w:sz="4" w:space="0" w:color="auto"/>
+            </w:tcBorders>
+            <w:shd w:val="clear" w:color="auto" w:fill="auto"/>
+            <w:noWrap/>
+            <w:vAlign w:val="center"/>
+            <w:hideMark/>
+          </w:tcPr>
+          <w:p>
+            <w:pPr>
+              <w:widowControl/>
+              <w:jc w:val="left"/>
+              <w:rPr>
+                <w:rFonts w:ascii="宋体" w:hAnsi="宋体" w:cs="宋体"/>
+                <w:color w:val="000000"/>
+                <w:kern w:val="0"/>
+                <w:sz w:val="22"/>
+                <w:szCs w:val="22"/>
+              </w:rPr>
+            </w:pPr>
+            <w:r>
+              <w:rPr>
+                <w:rFonts w:ascii="宋体" w:hAnsi="宋体" w:cs="宋体" w:hint="eastAsia"/>
+                <w:color w:val="000000"/>
+                <w:kern w:val="0"/>
+                <w:sz w:val="22"/>
+                <w:szCs w:val="22"/>
+              </w:rPr>
+              <w:t>发送消息文本过长,不能大于500</w:t>
+            </w:r>
+          </w:p>
+        </w:tc>
+      </w:tr>
+      <w:tr>
+        <w:trPr>
+          <w:trHeight w:val="270"/>
+        </w:trPr>
+        <w:tc>
+          <w:tcPr>
+            <w:tcW w:w="1460" w:type="dxa"/>
+            <w:tcBorders>
+              <w:top w:val="nil"/>
+              <w:left w:val="single" w:sz="4" w:space="0" w:color="auto"/>
+              <w:bottom w:val="single" w:sz="4" w:space="0" w:color="auto"/>
+              <w:right w:val="single" w:sz="4" w:space="0" w:color="auto"/>
+            </w:tcBorders>
+            <w:shd w:val="clear" w:color="auto" w:fill="auto"/>
+            <w:noWrap/>
+            <w:vAlign w:val="center"/>
+            <w:hideMark/>
+          </w:tcPr>
+          <w:p>
+            <w:pPr>
+              <w:widowControl/>
+              <w:jc w:val="center"/>
+              <w:rPr>
+                <w:rFonts w:ascii="宋体" w:hAnsi="宋体" w:cs="宋体"/>
+                <w:color w:val="000000"/>
+                <w:kern w:val="0"/>
+                <w:sz w:val="22"/>
+                <w:szCs w:val="22"/>
+              </w:rPr>
+            </w:pPr>
+            <w:r>
+              <w:rPr>
+                <w:rFonts w:ascii="宋体" w:hAnsi="宋体" w:cs="宋体" w:hint="eastAsia"/>
+                <w:color w:val="000000"/>
+                <w:kern w:val="0"/>
+                <w:sz w:val="22"/>
+                <w:szCs w:val="22"/>
+              </w:rPr>
+              <w:t>300501</w:t>
+            </w:r>
+          </w:p>
+        </w:tc>
+        <w:tc>
+          <w:tcPr>
+            <w:tcW w:w="5600" w:type="dxa"/>
+            <w:tcBorders>
+              <w:top w:val="nil"/>
+              <w:left w:val="nil"/>
+              <w:bottom w:val="single" w:sz="4" w:space="0" w:color="auto"/>
+              <w:right w:val="single" w:sz="4" w:space="0" w:color="auto"/>
+            </w:tcBorders>
+            <w:shd w:val="clear" w:color="auto" w:fill="auto"/>
+            <w:noWrap/>
+            <w:vAlign w:val="center"/>
+            <w:hideMark/>
+          </w:tcPr>
+          <w:p>
+            <w:pPr>
+              <w:widowControl/>
+              <w:jc w:val="left"/>
+              <w:rPr>
+                <w:rFonts w:ascii="宋体" w:hAnsi="宋体" w:cs="宋体"/>
+                <w:color w:val="000000"/>
+                <w:kern w:val="0"/>
+                <w:sz w:val="22"/>
+                <w:szCs w:val="22"/>
+              </w:rPr>
+            </w:pPr>
+            <w:r>
+              <w:rPr>
+                <w:rFonts w:ascii="宋体" w:hAnsi="宋体" w:cs="宋体" w:hint="eastAsia"/>
+                <w:color w:val="000000"/>
+                <w:kern w:val="0"/>
+                <w:sz w:val="22"/>
+                <w:szCs w:val="22"/>
+              </w:rPr>
+              <w:t>网络数据读取异常</w:t>
+            </w:r>
+          </w:p>
+        </w:tc>
+      </w:tr>
+      <w:tr>
+        <w:trPr>
+          <w:trHeight w:val="270"/>
+        </w:trPr>
+        <w:tc>
+          <w:tcPr>
+            <w:tcW w:w="1460" w:type="dxa"/>
+            <w:tcBorders>
+              <w:top w:val="nil"/>
+              <w:left w:val="single" w:sz="4" w:space="0" w:color="auto"/>
+              <w:bottom w:val="single" w:sz="4" w:space="0" w:color="auto"/>
+              <w:right w:val="single" w:sz="4" w:space="0" w:color="auto"/>
+            </w:tcBorders>
+            <w:shd w:val="clear" w:color="auto" w:fill="auto"/>
+            <w:noWrap/>
+            <w:vAlign w:val="center"/>
+            <w:hideMark/>
+          </w:tcPr>
+          <w:p>
+            <w:pPr>
+              <w:widowControl/>
+              <w:jc w:val="center"/>
+              <w:rPr>
+                <w:rFonts w:ascii="宋体" w:hAnsi="宋体" w:cs="宋体"/>
+                <w:color w:val="000000"/>
+                <w:kern w:val="0"/>
+                <w:sz w:val="22"/>
+                <w:szCs w:val="22"/>
+              </w:rPr>
+            </w:pPr>
+            <w:r>
+              <w:rPr>
+                <w:rFonts w:ascii="宋体" w:hAnsi="宋体" w:cs="宋体" w:hint="eastAsia"/>
+                <w:color w:val="000000"/>
+                <w:kern w:val="0"/>
+                <w:sz w:val="22"/>
+                <w:szCs w:val="22"/>
+              </w:rPr>
+              <w:t>300503</w:t>
+            </w:r>
+          </w:p>
+        </w:tc>
+        <w:tc>
+          <w:tcPr>
+            <w:tcW w:w="5600" w:type="dxa"/>
+            <w:tcBorders>
+              <w:top w:val="nil"/>
+              <w:left w:val="nil"/>
+              <w:bottom w:val="single" w:sz="4" w:space="0" w:color="auto"/>
+              <w:right w:val="single" w:sz="4" w:space="0" w:color="auto"/>
+            </w:tcBorders>
+            <w:shd w:val="clear" w:color="auto" w:fill="auto"/>
+            <w:noWrap/>
+            <w:vAlign w:val="center"/>
+            <w:hideMark/>
+          </w:tcPr>
+          <w:p>
+            <w:pPr>
+              <w:widowControl/>
+              <w:jc w:val="left"/>
+              <w:rPr>
+                <w:rFonts w:ascii="宋体" w:hAnsi="宋体" w:cs="宋体"/>
+                <w:color w:val="000000"/>
+                <w:kern w:val="0"/>
+                <w:sz w:val="22"/>
+                <w:szCs w:val="22"/>
+              </w:rPr>
+            </w:pPr>
+            <w:r>
+              <w:rPr>
+                <w:rFonts w:ascii="宋体" w:hAnsi="宋体" w:cs="宋体" w:hint="eastAsia"/>
+                <w:color w:val="000000"/>
+                <w:kern w:val="0"/>
+                <w:sz w:val="22"/>
+                <w:szCs w:val="22"/>
+              </w:rPr>
+              <w:t>网络数据写入异常</w:t>
+            </w:r>
+          </w:p>
+        </w:tc>
+      </w:tr>
+      <w:tr>
+        <w:trPr>
+          <w:trHeight w:val="270"/>
+        </w:trPr>
+        <w:tc>
+          <w:tcPr>
+            <w:tcW w:w="1460" w:type="dxa"/>
+            <w:tcBorders>
+              <w:top w:val="nil"/>
+              <w:left w:val="single" w:sz="4" w:space="0" w:color="auto"/>
+              <w:bottom w:val="single" w:sz="4" w:space="0" w:color="auto"/>
+              <w:right w:val="single" w:sz="4" w:space="0" w:color="auto"/>
+            </w:tcBorders>
+            <w:shd w:val="clear" w:color="auto" w:fill="auto"/>
+            <w:noWrap/>
+            <w:vAlign w:val="center"/>
+            <w:hideMark/>
+          </w:tcPr>
+          <w:p>
+            <w:pPr>
+              <w:widowControl/>
+              <w:jc w:val="center"/>
+              <w:rPr>
+                <w:rFonts w:ascii="宋体" w:hAnsi="宋体" w:cs="宋体"/>
+                <w:color w:val="000000"/>
+                <w:kern w:val="0"/>
+                <w:sz w:val="22"/>
+                <w:szCs w:val="22"/>
+              </w:rPr>
+            </w:pPr>
+            <w:r>
+              <w:rPr>
+                <w:rFonts w:ascii="宋体" w:hAnsi="宋体" w:cs="宋体" w:hint="eastAsia"/>
+                <w:color w:val="000000"/>
+                <w:kern w:val="0"/>
+                <w:sz w:val="22"/>
+                <w:szCs w:val="22"/>
+              </w:rPr>
+              <w:t>300505</w:t>
+            </w:r>
+          </w:p>
+        </w:tc>
+        <w:tc>
+          <w:tcPr>
+            <w:tcW w:w="5600" w:type="dxa"/>
+            <w:tcBorders>
+              <w:top w:val="nil"/>
+              <w:left w:val="nil"/>
+              <w:bottom w:val="single" w:sz="4" w:space="0" w:color="auto"/>
+              <w:right w:val="single" w:sz="4" w:space="0" w:color="auto"/>
+            </w:tcBorders>
+            <w:shd w:val="clear" w:color="auto" w:fill="auto"/>
+            <w:noWrap/>
+            <w:vAlign w:val="center"/>
+            <w:hideMark/>
+          </w:tcPr>
+          <w:p>
+            <w:pPr>
+              <w:widowControl/>
+              <w:jc w:val="left"/>
+              <w:rPr>
+                <w:rFonts w:ascii="宋体" w:hAnsi="宋体" w:cs="宋体"/>
+                <w:color w:val="000000"/>
+                <w:kern w:val="0"/>
+                <w:sz w:val="22"/>
+                <w:szCs w:val="22"/>
+              </w:rPr>
+            </w:pPr>
+            <w:r>
+              <w:rPr>
+                <w:rFonts w:ascii="宋体" w:hAnsi="宋体" w:cs="宋体" w:hint="eastAsia"/>
+                <w:color w:val="000000"/>
+                <w:kern w:val="0"/>
+                <w:sz w:val="22"/>
+                <w:szCs w:val="22"/>
+              </w:rPr>
+              <w:t>服务器内部错误(SDK会自动与服务器断开连接)</w:t>
+            </w:r>
+          </w:p>
+        </w:tc>
+      </w:tr>
+      <w:tr>
+        <w:trPr>
+          <w:trHeight w:val="270"/>
+        </w:trPr>
+        <w:tc>
+          <w:tcPr>
+            <w:tcW w:w="1460" w:type="dxa"/>
+            <w:tcBorders>
+              <w:top w:val="nil"/>
+              <w:left w:val="single" w:sz="4" w:space="0" w:color="auto"/>
+              <w:bottom w:val="single" w:sz="4" w:space="0" w:color="auto"/>
+              <w:right w:val="single" w:sz="4" w:space="0" w:color="auto"/>
+            </w:tcBorders>
+            <w:shd w:val="clear" w:color="auto" w:fill="auto"/>
+            <w:noWrap/>
+            <w:vAlign w:val="center"/>
+            <w:hideMark/>
+          </w:tcPr>
+          <w:p>
+            <w:pPr>
+              <w:widowControl/>
+              <w:jc w:val="center"/>
+              <w:rPr>
+                <w:rFonts w:ascii="宋体" w:hAnsi="宋体" w:cs="宋体"/>
+                <w:color w:val="000000"/>
+                <w:kern w:val="0"/>
+                <w:sz w:val="22"/>
+                <w:szCs w:val="22"/>
+              </w:rPr>
+            </w:pPr>
+            <w:r>
+              <w:rPr>
+                <w:rFonts w:ascii="宋体" w:hAnsi="宋体" w:cs="宋体" w:hint="eastAsia"/>
+                <w:color w:val="000000"/>
+                <w:kern w:val="0"/>
+                <w:sz w:val="22"/>
+                <w:szCs w:val="22"/>
+              </w:rPr>
+              <w:t>300506</w:t>
+            </w:r>
+          </w:p>
+        </w:tc>
+        <w:tc>
+          <w:tcPr>
+            <w:tcW w:w="5600" w:type="dxa"/>
+            <w:tcBorders>
+              <w:top w:val="nil"/>
+              <w:left w:val="nil"/>
+              <w:bottom w:val="single" w:sz="4" w:space="0" w:color="auto"/>
+              <w:right w:val="single" w:sz="4" w:space="0" w:color="auto"/>
+            </w:tcBorders>
+            <w:shd w:val="clear" w:color="auto" w:fill="auto"/>
+            <w:noWrap/>
+            <w:vAlign w:val="center"/>
+            <w:hideMark/>
+          </w:tcPr>
+          <w:p>
+            <w:pPr>
+              <w:widowControl/>
+              <w:jc w:val="left"/>
+              <w:rPr>
+                <w:rFonts w:ascii="宋体" w:hAnsi="宋体" w:cs="宋体"/>
+                <w:color w:val="000000"/>
+                <w:kern w:val="0"/>
+                <w:sz w:val="22"/>
+                <w:szCs w:val="22"/>
+              </w:rPr>
+            </w:pPr>
+            <w:r>
+              <w:rPr>
+                <w:rFonts w:ascii="宋体" w:hAnsi="宋体" w:cs="宋体" w:hint="eastAsia"/>
+                <w:color w:val="000000"/>
+                <w:kern w:val="0"/>
+                <w:sz w:val="22"/>
+                <w:szCs w:val="22"/>
+              </w:rPr>
+              <w:t>连接服务器地址错误</w:t>
+            </w:r>
+          </w:p>
+        </w:tc>
+      </w:tr>
+      <w:tr>
+        <w:trPr>
+          <w:trHeight w:val="270"/>
+        </w:trPr>
+        <w:tc>
+          <w:tcPr>
+            <w:tcW w:w="1460" w:type="dxa"/>
+            <w:tcBorders>
+              <w:top w:val="nil"/>
+              <w:left w:val="single" w:sz="4" w:space="0" w:color="auto"/>
+              <w:bottom w:val="single" w:sz="4" w:space="0" w:color="auto"/>
+              <w:right w:val="single" w:sz="4" w:space="0" w:color="auto"/>
+            </w:tcBorders>
+            <w:shd w:val="clear" w:color="auto" w:fill="auto"/>
+            <w:noWrap/>
+            <w:vAlign w:val="center"/>
+            <w:hideMark/>
+          </w:tcPr>
+          <w:p>
+            <w:pPr>
+              <w:widowControl/>
+              <w:jc w:val="center"/>
+              <w:rPr>
+                <w:rFonts w:ascii="宋体" w:hAnsi="宋体" w:cs="宋体"/>
+                <w:color w:val="000000"/>
+                <w:kern w:val="0"/>
+                <w:sz w:val="22"/>
+                <w:szCs w:val="22"/>
+              </w:rPr>
+            </w:pPr>
+            <w:r>
+              <w:rPr>
+                <w:rFonts w:ascii="宋体" w:hAnsi="宋体" w:cs="宋体" w:hint="eastAsia"/>
+                <w:color w:val="000000"/>
+                <w:kern w:val="0"/>
+                <w:sz w:val="22"/>
+                <w:szCs w:val="22"/>
+              </w:rPr>
+              <w:t>300507</w:t>
+            </w:r>
+          </w:p>
+        </w:tc>
+        <w:tc>
+          <w:tcPr>
+            <w:tcW w:w="5600" w:type="dxa"/>
+            <w:tcBorders>
+              <w:top w:val="nil"/>
+              <w:left w:val="nil"/>
+              <w:bottom w:val="single" w:sz="4" w:space="0" w:color="auto"/>
+              <w:right w:val="single" w:sz="4" w:space="0" w:color="auto"/>
+            </w:tcBorders>
+            <w:shd w:val="clear" w:color="auto" w:fill="auto"/>
+            <w:noWrap/>
+            <w:vAlign w:val="center"/>
+            <w:hideMark/>
+          </w:tcPr>
+          <w:p>
+            <w:pPr>
+              <w:widowControl/>
+              <w:jc w:val="left"/>
+              <w:rPr>
+                <w:rFonts w:ascii="宋体" w:hAnsi="宋体" w:cs="宋体"/>
+                <w:color w:val="000000"/>
+                <w:kern w:val="0"/>
+                <w:sz w:val="22"/>
+                <w:szCs w:val="22"/>
+              </w:rPr>
+            </w:pPr>
+            <w:r>
+              <w:rPr>
+                <w:rFonts w:ascii="宋体" w:hAnsi="宋体" w:cs="宋体" w:hint="eastAsia"/>
+                <w:color w:val="000000"/>
+                <w:kern w:val="0"/>
+                <w:sz w:val="22"/>
+                <w:szCs w:val="22"/>
+              </w:rPr>
+              <w:t>连接服务器IO错误</w:t>
+            </w:r>
+          </w:p>
+        </w:tc>
+      </w:tr>
+      <w:tr>
+        <w:trPr>
+          <w:trHeight w:val="270"/>
+        </w:trPr>
+        <w:tc>
+          <w:tcPr>
+            <w:tcW w:w="1460" w:type="dxa"/>
+            <w:tcBorders>
+              <w:top w:val="nil"/>
+              <w:left w:val="single" w:sz="4" w:space="0" w:color="auto"/>
+              <w:bottom w:val="single" w:sz="4" w:space="0" w:color="auto"/>
+              <w:right w:val="single" w:sz="4" w:space="0" w:color="auto"/>
+            </w:tcBorders>
+            <w:shd w:val="clear" w:color="auto" w:fill="auto"/>
+            <w:noWrap/>
+            <w:vAlign w:val="center"/>
+            <w:hideMark/>
+          </w:tcPr>
+          <w:p>
+            <w:pPr>
+              <w:widowControl/>
+              <w:jc w:val="center"/>
+              <w:rPr>
+                <w:rFonts w:ascii="宋体" w:hAnsi="宋体" w:cs="宋体"/>
+                <w:color w:val="000000"/>
+                <w:kern w:val="0"/>
+                <w:sz w:val="22"/>
+                <w:szCs w:val="22"/>
+              </w:rPr>
+            </w:pPr>
+            <w:r>
+              <w:rPr>
+                <w:rFonts w:ascii="宋体" w:hAnsi="宋体" w:cs="宋体" w:hint="eastAsia"/>
+                <w:color w:val="000000"/>
+                <w:kern w:val="0"/>
+                <w:sz w:val="22"/>
+                <w:szCs w:val="22"/>
+              </w:rPr>
+              <w:t>300508</w:t>
+            </w:r>
+          </w:p>
+        </w:tc>
+        <w:tc>
+          <w:tcPr>
+            <w:tcW w:w="5600" w:type="dxa"/>
+            <w:tcBorders>
+              <w:top w:val="nil"/>
+              <w:left w:val="nil"/>
+              <w:bottom w:val="single" w:sz="4" w:space="0" w:color="auto"/>
+              <w:right w:val="single" w:sz="4" w:space="0" w:color="auto"/>
+            </w:tcBorders>
+            <w:shd w:val="clear" w:color="auto" w:fill="auto"/>
+            <w:noWrap/>
+            <w:vAlign w:val="center"/>
+            <w:hideMark/>
+          </w:tcPr>
+          <w:p>
+            <w:pPr>
+              <w:widowControl/>
+              <w:jc w:val="left"/>
+              <w:rPr>
+                <w:rFonts w:ascii="宋体" w:hAnsi="宋体" w:cs="宋体"/>
+                <w:color w:val="000000"/>
+                <w:kern w:val="0"/>
+                <w:sz w:val="22"/>
+                <w:szCs w:val="22"/>
+              </w:rPr>
+            </w:pPr>
+            <w:r>
+              <w:rPr>
+                <w:rFonts w:ascii="宋体" w:hAnsi="宋体" w:cs="宋体" w:hint="eastAsia"/>
+                <w:color w:val="000000"/>
+                <w:kern w:val="0"/>
+                <w:sz w:val="22"/>
+                <w:szCs w:val="22"/>
+              </w:rPr>
+              <w:t>连接服务器未知错误</w:t>
             </w:r>
           </w:p>
         </w:tc>
@@ -25890,7 +30477,7 @@
 </file>
 
 <file path=customXml/itemProps1.xml><?xml version="1.0" encoding="utf-8"?>
-<ds:datastoreItem xmlns:ds="http://schemas.openxmlformats.org/officeDocument/2006/customXml" ds:itemID="{657311BC-DECF-40DB-875C-D77EBE9B035C}">
+<ds:datastoreItem xmlns:ds="http://schemas.openxmlformats.org/officeDocument/2006/customXml" ds:itemID="{7B554762-B142-4C48-AD49-BABC6E4FC28E}">
   <ds:schemaRefs>
     <ds:schemaRef ds:uri="http://schemas.openxmlformats.org/officeDocument/2006/bibliography"/>
   </ds:schemaRefs>

</xml_diff>